<commit_message>
run skewness models; add to appendix
</commit_message>
<xml_diff>
--- a/doc/SynchronyDraft_revampOct12.docx
+++ b/doc/SynchronyDraft_revampOct12.docx
@@ -1,6 +1,6 @@
 
 <file path=word/document.xml><?xml version="1.0" encoding="utf-8"?>
-<w:document xmlns:wpc="http://schemas.microsoft.com/office/word/2010/wordprocessingCanvas" xmlns:mo="http://schemas.microsoft.com/office/mac/office/2008/main" xmlns:mc="http://schemas.openxmlformats.org/markup-compatibility/2006" xmlns:mv="urn:schemas-microsoft-com:mac:vml" xmlns:o="urn:schemas-microsoft-com:office:office" xmlns:r="http://schemas.openxmlformats.org/officeDocument/2006/relationships" xmlns:m="http://schemas.openxmlformats.org/officeDocument/2006/math" xmlns:v="urn:schemas-microsoft-com:vml" xmlns:wp14="http://schemas.microsoft.com/office/word/2010/wordprocessingDrawing" xmlns:wp="http://schemas.openxmlformats.org/drawingml/2006/wordprocessingDrawing" xmlns:w10="urn:schemas-microsoft-com:office:word" xmlns:w="http://schemas.openxmlformats.org/wordprocessingml/2006/main" xmlns:w14="http://schemas.microsoft.com/office/word/2010/wordml" xmlns:wpg="http://schemas.microsoft.com/office/word/2010/wordprocessingGroup" xmlns:wpi="http://schemas.microsoft.com/office/word/2010/wordprocessingInk" xmlns:wne="http://schemas.microsoft.com/office/word/2006/wordml" xmlns:wps="http://schemas.microsoft.com/office/word/2010/wordprocessingShape" mc:Ignorable="w14 wp14">
+<w:document xmlns:wpc="http://schemas.microsoft.com/office/word/2010/wordprocessingCanvas" xmlns:mc="http://schemas.openxmlformats.org/markup-compatibility/2006" xmlns:o="urn:schemas-microsoft-com:office:office" xmlns:r="http://schemas.openxmlformats.org/officeDocument/2006/relationships" xmlns:m="http://schemas.openxmlformats.org/officeDocument/2006/math" xmlns:v="urn:schemas-microsoft-com:vml" xmlns:wp14="http://schemas.microsoft.com/office/word/2010/wordprocessingDrawing" xmlns:wp="http://schemas.openxmlformats.org/drawingml/2006/wordprocessingDrawing" xmlns:w10="urn:schemas-microsoft-com:office:word" xmlns:w="http://schemas.openxmlformats.org/wordprocessingml/2006/main" xmlns:w14="http://schemas.microsoft.com/office/word/2010/wordml" xmlns:wpg="http://schemas.microsoft.com/office/word/2010/wordprocessingGroup" xmlns:wpi="http://schemas.microsoft.com/office/word/2010/wordprocessingInk" xmlns:wne="http://schemas.microsoft.com/office/word/2006/wordml" xmlns:wps="http://schemas.microsoft.com/office/word/2010/wordprocessingShape" mc:Ignorable="w14 wp14">
   <w:body>
     <w:p>
       <w:pPr>
@@ -20,8 +20,13 @@
       <w:pPr>
         <w:ind w:firstLine="720"/>
       </w:pPr>
-      <w:r>
-        <w:t>Metapopulations, communities, and other ecological aggregates</w:t>
+      <w:proofErr w:type="spellStart"/>
+      <w:r>
+        <w:t>Metapopulations</w:t>
+      </w:r>
+      <w:proofErr w:type="spellEnd"/>
+      <w:r>
+        <w:t>, communities, and other ecological aggregates</w:t>
       </w:r>
       <w:r>
         <w:t xml:space="preserve"> consist of components whose </w:t>
@@ -312,7 +317,15 @@
         <w:t>, due to statistical averaging alone,</w:t>
       </w:r>
       <w:r>
-        <w:t xml:space="preserve"> aggregate variability decreases as the number of components increases (Doak et al. 1998). </w:t>
+        <w:t xml:space="preserve"> aggregate variability decreases as the number of components increases (</w:t>
+      </w:r>
+      <w:proofErr w:type="spellStart"/>
+      <w:r>
+        <w:t>Doak</w:t>
+      </w:r>
+      <w:proofErr w:type="spellEnd"/>
+      <w:r>
+        <w:t xml:space="preserve"> et al. 1998). </w:t>
       </w:r>
       <w:r>
         <w:t>For example,</w:t>
@@ -323,12 +336,28 @@
       <w:r>
         <w:t xml:space="preserve"> (</w:t>
       </w:r>
+      <w:proofErr w:type="spellStart"/>
       <w:r>
         <w:rPr>
           <w:i/>
         </w:rPr>
-        <w:t>Oncorhynchus nerka</w:t>
-      </w:r>
+        <w:t>Oncorhynchus</w:t>
+      </w:r>
+      <w:proofErr w:type="spellEnd"/>
+      <w:r>
+        <w:rPr>
+          <w:i/>
+        </w:rPr>
+        <w:t xml:space="preserve"> </w:t>
+      </w:r>
+      <w:proofErr w:type="spellStart"/>
+      <w:r>
+        <w:rPr>
+          <w:i/>
+        </w:rPr>
+        <w:t>nerka</w:t>
+      </w:r>
+      <w:proofErr w:type="spellEnd"/>
       <w:r>
         <w:t>)</w:t>
       </w:r>
@@ -378,7 +407,15 @@
         <w:t xml:space="preserve"> fewer stocks </w:t>
       </w:r>
       <w:r>
-        <w:t>(Hilborn et al</w:t>
+        <w:t>(</w:t>
+      </w:r>
+      <w:proofErr w:type="spellStart"/>
+      <w:r>
+        <w:t>Hilborn</w:t>
+      </w:r>
+      <w:proofErr w:type="spellEnd"/>
+      <w:r>
+        <w:t xml:space="preserve"> et al</w:t>
       </w:r>
       <w:r>
         <w:t xml:space="preserve">. 2003; Schindler et al. 2010). </w:t>
@@ -428,7 +465,15 @@
         <w:t xml:space="preserve"> do not occur</w:t>
       </w:r>
       <w:r>
-        <w:t>, ecological portfolios can exhibit changes in aggregate variability that compromise their performance</w:t>
+        <w:t xml:space="preserve">, ecological portfolios can exhibit changes in aggregate variability that </w:t>
+      </w:r>
+      <w:proofErr w:type="gramStart"/>
+      <w:r>
+        <w:t>compromise</w:t>
+      </w:r>
+      <w:proofErr w:type="gramEnd"/>
+      <w:r>
+        <w:t xml:space="preserve"> their performance</w:t>
       </w:r>
       <w:r>
         <w:t>.</w:t>
@@ -443,8 +488,16 @@
         <w:rPr>
           <w:i/>
         </w:rPr>
-        <w:t>O. tshawytscha</w:t>
-      </w:r>
+        <w:t xml:space="preserve">O. </w:t>
+      </w:r>
+      <w:proofErr w:type="spellStart"/>
+      <w:r>
+        <w:rPr>
+          <w:i/>
+        </w:rPr>
+        <w:t>tshawytscha</w:t>
+      </w:r>
+      <w:proofErr w:type="spellEnd"/>
       <w:r>
         <w:t>)</w:t>
       </w:r>
@@ -653,7 +706,15 @@
         <w:t>can be decomposed into two metrics –</w:t>
       </w:r>
       <w:r>
-        <w:t xml:space="preserve"> the weighted mean coefficient of variation among components (CVc) and an inde</w:t>
+        <w:t xml:space="preserve"> the weighted mean coefficient of variation among components (</w:t>
+      </w:r>
+      <w:proofErr w:type="spellStart"/>
+      <w:r>
+        <w:t>CVc</w:t>
+      </w:r>
+      <w:proofErr w:type="spellEnd"/>
+      <w:r>
+        <w:t>) and an inde</w:t>
       </w:r>
       <w:r>
         <w:t>x of synchrony (</w:t>
@@ -665,7 +726,23 @@
         <w:t>)</w:t>
       </w:r>
       <w:r>
-        <w:t xml:space="preserve"> (Loreau and de Mazancourt 2008; Thibaut and Connolly 2013)</w:t>
+        <w:t xml:space="preserve"> (</w:t>
+      </w:r>
+      <w:proofErr w:type="spellStart"/>
+      <w:r>
+        <w:t>Loreau</w:t>
+      </w:r>
+      <w:proofErr w:type="spellEnd"/>
+      <w:r>
+        <w:t xml:space="preserve"> and de </w:t>
+      </w:r>
+      <w:proofErr w:type="spellStart"/>
+      <w:r>
+        <w:t>Mazancourt</w:t>
+      </w:r>
+      <w:proofErr w:type="spellEnd"/>
+      <w:r>
+        <w:t xml:space="preserve"> 2008; Thibaut and Connolly 2013)</w:t>
       </w:r>
       <w:r>
         <w:t xml:space="preserve">. </w:t>
@@ -1186,7 +1263,15 @@
         <w:ind w:firstLine="720"/>
       </w:pPr>
       <w:r>
-        <w:t>Sockeye salmon is an anadromous, semelparous fish distributed throughout the northern Pacific. Populations in southern British Columbia typically rear as juveniles in freshwater lakes for one-</w:t>
+        <w:t xml:space="preserve">Sockeye salmon is an anadromous, </w:t>
+      </w:r>
+      <w:proofErr w:type="spellStart"/>
+      <w:r>
+        <w:t>semelparous</w:t>
+      </w:r>
+      <w:proofErr w:type="spellEnd"/>
+      <w:r>
+        <w:t xml:space="preserve"> fish distributed throughout the northern Pacific. Populations in southern British Columbia typically rear as juveniles in freshwater lakes for one-</w:t>
       </w:r>
       <w:r>
         <w:lastRenderedPageBreak/>
@@ -1438,7 +1523,15 @@
         <w:t xml:space="preserve"> considered mixed-stock</w:t>
       </w:r>
       <w:r>
-        <w:t>. Fraser River sockeye salmon CUs vary in conservation status from abundant with stable or increasing population trends (i.e. healthy) to depleted with declining trends (critical).</w:t>
+        <w:t xml:space="preserve">. Fraser River sockeye salmon CUs vary in conservation status from abundant with stable or increasing population trends (i.e. healthy) to </w:t>
+      </w:r>
+      <w:proofErr w:type="gramStart"/>
+      <w:r>
+        <w:t>depleted</w:t>
+      </w:r>
+      <w:proofErr w:type="gramEnd"/>
+      <w:r>
+        <w:t xml:space="preserve"> with declining trends (critical).</w:t>
       </w:r>
       <w:commentRangeStart w:id="1"/>
       <w:r>
@@ -1462,12 +1555,36 @@
         <w:ind w:firstLine="720"/>
       </w:pPr>
       <w:r>
-        <w:t xml:space="preserve">We used annual estimates of spawner abundance and recruit abundance (i.e. the number of spawning fish and catch produced by a spawners in a given brood year, minus an adjustment for en route mortality) for 19 CUs (Grant et al. 2011), with individual time series beginning between 1948 and 1973 (Table 1). Spawner abundance estimates were generated using a variety of techniques including fence counts, mark-recapture and visual surveys, and passive sonar methods (Grant et al. 2011). Catch is estimated in marine and freshwater fisheries for each CU and age class. Methods for estimating spawning abundance and catch are reviewed in detail in Grant et al. (2011). </w:t>
+        <w:t xml:space="preserve">We used annual estimates of spawner abundance and recruit abundance (i.e. the number of spawning fish </w:t>
+      </w:r>
+      <w:r>
+        <w:t xml:space="preserve">and catch produced by </w:t>
+      </w:r>
+      <w:proofErr w:type="spellStart"/>
+      <w:r>
+        <w:t>spawners</w:t>
+      </w:r>
+      <w:proofErr w:type="spellEnd"/>
+      <w:r>
+        <w:t xml:space="preserve"> in a given brood year, minus an adjustment for </w:t>
+      </w:r>
+      <w:proofErr w:type="spellStart"/>
+      <w:r>
+        <w:t>en</w:t>
+      </w:r>
+      <w:proofErr w:type="spellEnd"/>
+      <w:r>
+        <w:t xml:space="preserve"> route mortality) for 19 CUs (Grant et al. 2011), with individual time series beginning between 1948 and 1973 (Table 1). Spawner abundance estimates were generated using a variety of techniques including fence counts, mark-recapture and visual surveys, and passive sonar methods (Grant et al. 2011). Catch is estimated in marine and freshwater fisheries for each CU and age class. Methods for estimating spawning abundance and catch are reviewed in detail in Grant et al. (2011). </w:t>
       </w:r>
     </w:p>
     <w:p>
-      <w:r>
-        <w:t>Table 1. Relevant sockeye salmon management units and component conservation units within the Fraser River aggregate.</w:t>
+      <w:proofErr w:type="gramStart"/>
+      <w:r>
+        <w:t>Table 1.</w:t>
+      </w:r>
+      <w:proofErr w:type="gramEnd"/>
+      <w:r>
+        <w:t xml:space="preserve"> Relevant sockeye salmon management units and component conservation units within the Fraser River aggregate.</w:t>
       </w:r>
     </w:p>
     <w:tbl>
@@ -1712,9 +1829,11 @@
             <w:tcW w:w="1298" w:type="dxa"/>
           </w:tcPr>
           <w:p>
+            <w:proofErr w:type="spellStart"/>
             <w:r>
               <w:t>Takla-Trembleur</w:t>
             </w:r>
+            <w:proofErr w:type="spellEnd"/>
           </w:p>
         </w:tc>
         <w:tc>
@@ -1795,9 +1914,11 @@
             <w:tcW w:w="1298" w:type="dxa"/>
           </w:tcPr>
           <w:p>
+            <w:proofErr w:type="spellStart"/>
             <w:r>
               <w:t>Bowron</w:t>
             </w:r>
+            <w:proofErr w:type="spellEnd"/>
           </w:p>
         </w:tc>
         <w:tc>
@@ -1805,9 +1926,11 @@
             <w:tcW w:w="1327" w:type="dxa"/>
           </w:tcPr>
           <w:p>
+            <w:proofErr w:type="spellStart"/>
             <w:r>
               <w:t>Bowron</w:t>
             </w:r>
+            <w:proofErr w:type="spellEnd"/>
           </w:p>
         </w:tc>
         <w:tc>
@@ -2031,8 +2154,13 @@
           </w:tcPr>
           <w:p>
             <w:r>
-              <w:t>North Barriere</w:t>
-            </w:r>
+              <w:t xml:space="preserve">North </w:t>
+            </w:r>
+            <w:proofErr w:type="spellStart"/>
+            <w:r>
+              <w:t>Barriere</w:t>
+            </w:r>
+            <w:proofErr w:type="spellEnd"/>
           </w:p>
         </w:tc>
         <w:tc>
@@ -2188,8 +2316,13 @@
             <w:tcW w:w="1298" w:type="dxa"/>
           </w:tcPr>
           <w:p>
-            <w:r>
-              <w:t>Nadina-Francois</w:t>
+            <w:proofErr w:type="spellStart"/>
+            <w:r>
+              <w:t>Nadina</w:t>
+            </w:r>
+            <w:proofErr w:type="spellEnd"/>
+            <w:r>
+              <w:t>-Francois</w:t>
             </w:r>
           </w:p>
         </w:tc>
@@ -2198,9 +2331,11 @@
             <w:tcW w:w="1327" w:type="dxa"/>
           </w:tcPr>
           <w:p>
+            <w:proofErr w:type="spellStart"/>
             <w:r>
               <w:t>Nadina</w:t>
             </w:r>
+            <w:proofErr w:type="spellEnd"/>
           </w:p>
         </w:tc>
         <w:tc>
@@ -2350,9 +2485,11 @@
             <w:tcW w:w="1298" w:type="dxa"/>
           </w:tcPr>
           <w:p>
+            <w:proofErr w:type="spellStart"/>
             <w:r>
               <w:t>Takla-Trembleur</w:t>
             </w:r>
+            <w:proofErr w:type="spellEnd"/>
           </w:p>
         </w:tc>
         <w:tc>
@@ -2439,9 +2576,11 @@
             <w:tcW w:w="1327" w:type="dxa"/>
           </w:tcPr>
           <w:p>
+            <w:proofErr w:type="spellStart"/>
             <w:r>
               <w:t>Stellako</w:t>
             </w:r>
+            <w:proofErr w:type="spellEnd"/>
           </w:p>
         </w:tc>
         <w:tc>
@@ -2666,9 +2805,11 @@
             <w:tcW w:w="1298" w:type="dxa"/>
           </w:tcPr>
           <w:p>
+            <w:proofErr w:type="spellStart"/>
             <w:r>
               <w:t>Chilko</w:t>
             </w:r>
+            <w:proofErr w:type="spellEnd"/>
           </w:p>
         </w:tc>
         <w:tc>
@@ -2676,9 +2817,11 @@
             <w:tcW w:w="1327" w:type="dxa"/>
           </w:tcPr>
           <w:p>
+            <w:proofErr w:type="spellStart"/>
             <w:r>
               <w:t>Chilko</w:t>
             </w:r>
+            <w:proofErr w:type="spellEnd"/>
           </w:p>
         </w:tc>
         <w:tc>
@@ -2986,8 +3129,13 @@
             <w:tcW w:w="1298" w:type="dxa"/>
           </w:tcPr>
           <w:p>
-            <w:r>
-              <w:t>Cultus*</w:t>
+            <w:proofErr w:type="spellStart"/>
+            <w:r>
+              <w:t>Cultus</w:t>
+            </w:r>
+            <w:proofErr w:type="spellEnd"/>
+            <w:r>
+              <w:t>*</w:t>
             </w:r>
           </w:p>
         </w:tc>
@@ -2996,9 +3144,11 @@
             <w:tcW w:w="1327" w:type="dxa"/>
           </w:tcPr>
           <w:p>
+            <w:proofErr w:type="spellStart"/>
             <w:r>
               <w:t>Cultus</w:t>
             </w:r>
+            <w:proofErr w:type="spellEnd"/>
           </w:p>
         </w:tc>
         <w:tc>
@@ -3213,7 +3363,15 @@
     </w:tbl>
     <w:p>
       <w:r>
-        <w:t>*Cultus spawner abundance and catch estimates extend to 2011, but the population has been heavily managed since 2000 using a captive breeding program. As a result, population parameters were estimated only using data collected prior to this change.</w:t>
+        <w:t>*</w:t>
+      </w:r>
+      <w:proofErr w:type="spellStart"/>
+      <w:r>
+        <w:t>Cultus</w:t>
+      </w:r>
+      <w:proofErr w:type="spellEnd"/>
+      <w:r>
+        <w:t xml:space="preserve"> spawner abundance and catch estimates extend to 2011, but the population has been heavily managed since 2000 using a captive breeding program. As a result, population parameters were estimated only using data collected prior to this change.</w:t>
       </w:r>
     </w:p>
     <w:p>
@@ -3240,7 +3398,15 @@
         <w:tab/>
       </w:r>
       <w:r>
-        <w:t xml:space="preserve">We examined temporal changes in three metrics of metapopulation variability </w:t>
+        <w:t xml:space="preserve">We examined temporal changes in three metrics of </w:t>
+      </w:r>
+      <w:proofErr w:type="spellStart"/>
+      <w:r>
+        <w:t>metapopulation</w:t>
+      </w:r>
+      <w:proofErr w:type="spellEnd"/>
+      <w:r>
+        <w:t xml:space="preserve"> variability </w:t>
       </w:r>
       <w:r>
         <w:fldChar w:fldCharType="begin">
@@ -4303,11 +4469,19 @@
       <w:r>
         <w:t xml:space="preserve">for populations </w:t>
       </w:r>
+      <w:proofErr w:type="spellStart"/>
       <w:r>
         <w:rPr>
           <w:i/>
         </w:rPr>
-        <w:t xml:space="preserve">i </w:t>
+        <w:t>i</w:t>
+      </w:r>
+      <w:proofErr w:type="spellEnd"/>
+      <w:r>
+        <w:rPr>
+          <w:i/>
+        </w:rPr>
+        <w:t xml:space="preserve"> </w:t>
       </w:r>
       <w:r>
         <w:t xml:space="preserve">and </w:t>
@@ -4528,7 +4702,11 @@
         <w:t xml:space="preserve"> among components</w:t>
       </w:r>
       <w:r>
-        <w:t xml:space="preserve"> (CV</w:t>
+        <w:t xml:space="preserve"> (</w:t>
+      </w:r>
+      <w:proofErr w:type="spellStart"/>
+      <w:r>
+        <w:t>CV</w:t>
       </w:r>
       <w:r>
         <w:rPr>
@@ -4536,6 +4714,7 @@
         </w:rPr>
         <w:t>c</w:t>
       </w:r>
+      <w:proofErr w:type="spellEnd"/>
       <w:r>
         <w:t>), weighted by each component’s mean abundance.</w:t>
       </w:r>
@@ -4827,9 +5006,15 @@
       <w:pPr>
         <w:spacing w:before="240"/>
       </w:pPr>
-      <w:r>
-        <w:t xml:space="preserve">where </w:t>
-      </w:r>
+      <w:proofErr w:type="gramStart"/>
+      <w:r>
+        <w:t>where</w:t>
+      </w:r>
+      <w:proofErr w:type="gramEnd"/>
+      <w:r>
+        <w:t xml:space="preserve"> </w:t>
+      </w:r>
+      <w:proofErr w:type="spellStart"/>
       <w:r>
         <w:rPr>
           <w:i/>
@@ -4843,27 +5028,33 @@
         </w:rPr>
         <w:t>pop</w:t>
       </w:r>
+      <w:proofErr w:type="spellEnd"/>
       <w:r>
         <w:t>(</w:t>
       </w:r>
+      <w:proofErr w:type="spellStart"/>
       <w:r>
         <w:rPr>
           <w:i/>
         </w:rPr>
         <w:t>i</w:t>
       </w:r>
+      <w:proofErr w:type="spellEnd"/>
       <w:r>
         <w:t xml:space="preserve">) is the mean abundance (through time) of population </w:t>
       </w:r>
+      <w:proofErr w:type="spellStart"/>
       <w:r>
         <w:rPr>
           <w:i/>
         </w:rPr>
         <w:t>i</w:t>
       </w:r>
+      <w:proofErr w:type="spellEnd"/>
       <w:r>
         <w:t xml:space="preserve"> and </w:t>
       </w:r>
+      <w:proofErr w:type="spellStart"/>
       <w:r>
         <w:rPr>
           <w:i/>
@@ -4877,6 +5068,7 @@
         </w:rPr>
         <w:t>agg</w:t>
       </w:r>
+      <w:proofErr w:type="spellEnd"/>
       <w:r>
         <w:rPr>
           <w:i/>
@@ -5100,8 +5292,13 @@
     <w:p>
       <w:r>
         <w:tab/>
-        <w:t xml:space="preserve">To explore changes in aggregate variability of Fraser River sockeye salmon, we generated time series of </w:t>
-      </w:r>
+        <w:t xml:space="preserve">To explore changes in aggregate variability of Fraser River sockeye salmon, we generated time series </w:t>
+      </w:r>
+      <w:proofErr w:type="gramStart"/>
+      <w:r>
+        <w:t xml:space="preserve">of </w:t>
+      </w:r>
+      <w:proofErr w:type="gramEnd"/>
       <m:oMath>
         <m:r>
           <w:rPr>
@@ -5146,6 +5343,7 @@
       <w:r>
         <w:t xml:space="preserve">. </w:t>
       </w:r>
+      <w:proofErr w:type="gramStart"/>
       <w:r>
         <w:rPr>
           <w:b/>
@@ -5154,7 +5352,11 @@
         <w:t>Insert blub on Bayesian sampling or TMB for intervals</w:t>
       </w:r>
       <w:r>
-        <w:t xml:space="preserve">. </w:t>
+        <w:t>.</w:t>
+      </w:r>
+      <w:proofErr w:type="gramEnd"/>
+      <w:r>
+        <w:t xml:space="preserve"> </w:t>
       </w:r>
       <w:r>
         <w:t>We used estimates of recruit</w:t>
@@ -5214,7 +5416,21 @@
         <w:rPr>
           <w:i/>
         </w:rPr>
-        <w:t xml:space="preserve">Structure of biological and management submodels </w:t>
+        <w:t xml:space="preserve">Structure of biological and management </w:t>
+      </w:r>
+      <w:proofErr w:type="spellStart"/>
+      <w:r>
+        <w:rPr>
+          <w:i/>
+        </w:rPr>
+        <w:t>submodels</w:t>
+      </w:r>
+      <w:proofErr w:type="spellEnd"/>
+      <w:r>
+        <w:rPr>
+          <w:i/>
+        </w:rPr>
+        <w:t xml:space="preserve"> </w:t>
       </w:r>
     </w:p>
     <w:p>
@@ -5448,14 +5664,27 @@
       </m:oMath>
     </w:p>
     <w:p>
-      <w:r>
-        <w:t xml:space="preserve">where </w:t>
-      </w:r>
+      <w:proofErr w:type="gramStart"/>
+      <w:r>
+        <w:t>where</w:t>
+      </w:r>
+      <w:proofErr w:type="gramEnd"/>
+      <w:r>
+        <w:t xml:space="preserve"> </w:t>
+      </w:r>
+      <w:proofErr w:type="spellStart"/>
       <w:r>
         <w:rPr>
           <w:i/>
         </w:rPr>
-        <w:t xml:space="preserve">i </w:t>
+        <w:t>i</w:t>
+      </w:r>
+      <w:proofErr w:type="spellEnd"/>
+      <w:r>
+        <w:rPr>
+          <w:i/>
+        </w:rPr>
+        <w:t xml:space="preserve"> </w:t>
       </w:r>
       <w:r>
         <w:t xml:space="preserve">represents a CU, </w:t>
@@ -5482,7 +5711,15 @@
         <w:t xml:space="preserve">S </w:t>
       </w:r>
       <w:r>
-        <w:t xml:space="preserve">the number of spawners in year </w:t>
+        <w:t xml:space="preserve">the number of </w:t>
+      </w:r>
+      <w:proofErr w:type="spellStart"/>
+      <w:r>
+        <w:t>spawners</w:t>
+      </w:r>
+      <w:proofErr w:type="spellEnd"/>
+      <w:r>
+        <w:t xml:space="preserve"> in year </w:t>
       </w:r>
       <w:r>
         <w:rPr>
@@ -5519,7 +5756,15 @@
         <w:t xml:space="preserve"> </w:t>
       </w:r>
       <w:r>
-        <w:t xml:space="preserve">the density-dependent parameter, the reciprocal of the number of spawners that </w:t>
+        <w:t xml:space="preserve">the density-dependent parameter, the reciprocal of the number of </w:t>
+      </w:r>
+      <w:proofErr w:type="spellStart"/>
+      <w:r>
+        <w:t>spawners</w:t>
+      </w:r>
+      <w:proofErr w:type="spellEnd"/>
+      <w:r>
+        <w:t xml:space="preserve"> that </w:t>
       </w:r>
       <w:r>
         <w:t>maximizes</w:t>
@@ -5997,8 +6242,13 @@
       </w:r>
       <w:commentRangeStart w:id="2"/>
       <w:r>
-        <w:t xml:space="preserve">To parameterize each CU’s stock-recruit relationship we used median estimates of </w:t>
-      </w:r>
+        <w:t xml:space="preserve">To parameterize each CU’s stock-recruit relationship we used median estimates </w:t>
+      </w:r>
+      <w:proofErr w:type="gramStart"/>
+      <w:r>
+        <w:t xml:space="preserve">of </w:t>
+      </w:r>
+      <w:proofErr w:type="gramEnd"/>
       <m:oMath>
         <m:r>
           <w:rPr>
@@ -6762,7 +7012,21 @@
         <w:rPr>
           <w:rFonts w:eastAsiaTheme="minorEastAsia"/>
         </w:rPr>
-        <w:t xml:space="preserve"> a value of 0.2 for CUs modeled with a Ricker relationship, consistent with evidence of weak autocorrelation in the residuals of these models (results not shown). </w:t>
+        <w:t xml:space="preserve"> a value of 0.2 for CUs modeled with a Ricker relationship, consistent with evide</w:t>
+      </w:r>
+      <w:proofErr w:type="spellStart"/>
+      <w:r>
+        <w:rPr>
+          <w:rFonts w:eastAsiaTheme="minorEastAsia"/>
+        </w:rPr>
+        <w:t>nce</w:t>
+      </w:r>
+      <w:proofErr w:type="spellEnd"/>
+      <w:r>
+        <w:rPr>
+          <w:rFonts w:eastAsiaTheme="minorEastAsia"/>
+        </w:rPr>
+        <w:t xml:space="preserve"> of weak autocorrelation in the residuals of these models (results not shown). </w:t>
       </w:r>
       <w:r>
         <w:rPr>
@@ -6813,7 +7077,19 @@
         <w:t xml:space="preserve">C </w:t>
       </w:r>
       <w:r>
-        <w:t xml:space="preserve">or synchrony. Decreases in productivity are commonly modeled by shrinking </w:t>
+        <w:t xml:space="preserve">or synchrony. </w:t>
+      </w:r>
+      <w:r>
+        <w:t>Declines</w:t>
+      </w:r>
+      <w:r>
+        <w:t xml:space="preserve"> in productivity are commonly modeled by shrinking</w:t>
+      </w:r>
+      <w:r>
+        <w:t xml:space="preserve"> the intrinsic productivity parameter</w:t>
+      </w:r>
+      <w:r>
+        <w:t xml:space="preserve"> </w:t>
       </w:r>
       <m:oMath>
         <m:r>
@@ -6833,7 +7109,13 @@
         <w:rPr>
           <w:rFonts w:eastAsiaTheme="minorEastAsia"/>
         </w:rPr>
-        <w:t xml:space="preserve"> its</w:t>
+        <w:t xml:space="preserve"> </w:t>
+      </w:r>
+      <w:r>
+        <w:rPr>
+          <w:rFonts w:eastAsiaTheme="minorEastAsia"/>
+        </w:rPr>
+        <w:t>a</w:t>
       </w:r>
       <w:r>
         <w:rPr>
@@ -6988,13 +7270,38 @@
         <w:t>scenarios</w:t>
       </w:r>
       <w:r>
-        <w:t xml:space="preserve"> where mean productivity remained the same, but the</w:t>
+        <w:t xml:space="preserve"> where </w:t>
+      </w:r>
+      <m:oMath>
+        <m:r>
+          <w:rPr>
+            <w:rFonts w:ascii="Cambria Math" w:hAnsi="Cambria Math"/>
+          </w:rPr>
+          <m:t>α</m:t>
+        </m:r>
+      </m:oMath>
+      <w:proofErr w:type="gramStart"/>
+      <w:r>
+        <w:t xml:space="preserve"> </w:t>
+      </w:r>
+      <w:r>
+        <w:t>remained the same</w:t>
+      </w:r>
+      <w:proofErr w:type="gramEnd"/>
+      <w:r>
+        <w:t>, but the</w:t>
       </w:r>
       <w:r>
         <w:t xml:space="preserve"> relative</w:t>
       </w:r>
       <w:r>
-        <w:t xml:space="preserve"> frequency of recruitment failures increased. These could represent, for example, intermittent periods of poor marine survival that are thought to regularly result in synchronous, poor returns of Pacific salmon </w:t>
+        <w:t xml:space="preserve"> frequency of recruitment failures increased. These could represent, for example, intermittent periods of poor marine survival that are thought to regularly result in synchronous, poor </w:t>
+      </w:r>
+      <w:r>
+        <w:t xml:space="preserve">recruitment events in </w:t>
+      </w:r>
+      <w:r>
+        <w:t xml:space="preserve">Pacific salmon </w:t>
       </w:r>
       <w:r>
         <w:fldChar w:fldCharType="begin">
@@ -7131,10 +7438,16 @@
         <w:t>ed recruitment deviations from one of two</w:t>
       </w:r>
       <w:r>
-        <w:t xml:space="preserve"> skewed</w:t>
-      </w:r>
-      <w:r>
-        <w:t xml:space="preserve"> distributions. In the “moderate decline” scenario, we used a skewed multivariate normal distribution that was identical to the distribution in equation 5, but included a skewness parameter </w:t>
+        <w:t xml:space="preserve"> </w:t>
+      </w:r>
+      <w:r>
+        <w:t>left-</w:t>
+      </w:r>
+      <w:r>
+        <w:t>skewed</w:t>
+      </w:r>
+      <w:r>
+        <w:t xml:space="preserve"> distributions. In the “moderate decline” scenario, we used a skewed multivariate normal distribution that was identical to the distribution in equation 5, but included a parameter </w:t>
       </w:r>
       <m:oMath>
         <m:r>
@@ -7154,7 +7467,7 @@
         <w:rPr>
           <w:rFonts w:eastAsiaTheme="minorEastAsia"/>
         </w:rPr>
-        <w:t>= 0.65</w:t>
+        <w:t>= 0.67</w:t>
       </w:r>
       <w:r>
         <w:rPr>
@@ -7200,48 +7513,77 @@
         </w:rPr>
         <w:t xml:space="preserve">. </w:t>
       </w:r>
-      <w:commentRangeStart w:id="3"/>
-      <w:r>
-        <w:rPr>
-          <w:rFonts w:eastAsiaTheme="minorEastAsia"/>
-        </w:rPr>
-        <w:t xml:space="preserve"> Our parameterizaton of skewness is moderately more extreme than estimates from</w:t>
-      </w:r>
-      <w:r>
-        <w:rPr>
-          <w:rFonts w:eastAsiaTheme="minorEastAsia"/>
-        </w:rPr>
-        <w:t xml:space="preserve"> the historical dataset</w:t>
-      </w:r>
-      <w:r>
-        <w:rPr>
-          <w:rFonts w:eastAsiaTheme="minorEastAsia"/>
-        </w:rPr>
-        <w:t xml:space="preserve"> using CU-specific stock recruit models that included this additional parameter</w:t>
-      </w:r>
-      <w:r>
-        <w:rPr>
-          <w:rFonts w:eastAsiaTheme="minorEastAsia"/>
-        </w:rPr>
-        <w:t xml:space="preserve"> (median</w:t>
-      </w:r>
-      <w:r>
-        <w:rPr>
-          <w:rFonts w:eastAsiaTheme="minorEastAsia"/>
-        </w:rPr>
-        <w:t xml:space="preserve"> among all CUs</w:t>
-      </w:r>
-      <w:r>
-        <w:rPr>
-          <w:rFonts w:eastAsiaTheme="minorEastAsia"/>
-        </w:rPr>
-        <w:t xml:space="preserve"> = 0;</w:t>
-      </w:r>
-      <w:r>
-        <w:rPr>
-          <w:rFonts w:eastAsiaTheme="minorEastAsia"/>
-        </w:rPr>
-        <w:t xml:space="preserve"> 90</w:t>
+      <w:r>
+        <w:rPr>
+          <w:rFonts w:eastAsiaTheme="minorEastAsia"/>
+        </w:rPr>
+        <w:t xml:space="preserve">To realistically parameterize skewness we estimated </w:t>
+      </w:r>
+      <m:oMath>
+        <m:sSub>
+          <m:sSubPr>
+            <m:ctrlPr>
+              <w:rPr>
+                <w:rFonts w:ascii="Cambria Math" w:hAnsi="Cambria Math"/>
+                <w:i/>
+              </w:rPr>
+            </m:ctrlPr>
+          </m:sSubPr>
+          <m:e>
+            <m:r>
+              <w:rPr>
+                <w:rFonts w:ascii="Cambria Math" w:hAnsi="Cambria Math"/>
+              </w:rPr>
+              <m:t>γ</m:t>
+            </m:r>
+          </m:e>
+          <m:sub>
+            <m:r>
+              <w:rPr>
+                <w:rFonts w:ascii="Cambria Math" w:hAnsi="Cambria Math"/>
+              </w:rPr>
+              <m:t>i</m:t>
+            </m:r>
+          </m:sub>
+        </m:sSub>
+      </m:oMath>
+      <w:r>
+        <w:rPr>
+          <w:rFonts w:eastAsiaTheme="minorEastAsia"/>
+        </w:rPr>
+        <w:t xml:space="preserve"> using each CU’s time series of recruits and </w:t>
+      </w:r>
+      <w:proofErr w:type="spellStart"/>
+      <w:r>
+        <w:rPr>
+          <w:rFonts w:eastAsiaTheme="minorEastAsia"/>
+        </w:rPr>
+        <w:t>spawners</w:t>
+      </w:r>
+      <w:proofErr w:type="spellEnd"/>
+      <w:r>
+        <w:rPr>
+          <w:rFonts w:eastAsiaTheme="minorEastAsia"/>
+        </w:rPr>
+        <w:t xml:space="preserve"> </w:t>
+      </w:r>
+      <w:r>
+        <w:rPr>
+          <w:rFonts w:eastAsiaTheme="minorEastAsia"/>
+        </w:rPr>
+        <w:t>(median = 0.</w:t>
+      </w:r>
+      <w:r>
+        <w:rPr>
+          <w:rFonts w:eastAsiaTheme="minorEastAsia"/>
+        </w:rPr>
+        <w:t>83</w:t>
+      </w:r>
+      <w:r>
+        <w:rPr>
+          <w:rFonts w:eastAsiaTheme="minorEastAsia"/>
+        </w:rPr>
+        <w:t>, 90</w:t>
       </w:r>
       <w:r>
         <w:rPr>
@@ -7254,40 +7596,88 @@
         <w:rPr>
           <w:rFonts w:eastAsiaTheme="minorEastAsia"/>
         </w:rPr>
-        <w:t xml:space="preserve"> percentile interval = </w:t>
-      </w:r>
-      <w:r>
-        <w:rPr>
-          <w:rFonts w:eastAsiaTheme="minorEastAsia"/>
-        </w:rPr>
-        <w:t>0.51-1.19</w:t>
-      </w:r>
-      <w:r>
-        <w:rPr>
-          <w:rFonts w:eastAsiaTheme="minorEastAsia"/>
-        </w:rPr>
-        <w:t>)</w:t>
-      </w:r>
-      <w:r>
-        <w:rPr>
-          <w:rFonts w:eastAsiaTheme="minorEastAsia"/>
-        </w:rPr>
-        <w:t>.</w:t>
-      </w:r>
-      <w:commentRangeEnd w:id="3"/>
-      <w:r>
-        <w:rPr>
-          <w:rStyle w:val="CommentReference"/>
-          <w:sz w:val="22"/>
-          <w:szCs w:val="22"/>
-        </w:rPr>
-        <w:commentReference w:id="3"/>
-      </w:r>
-      <w:r>
-        <w:rPr>
-          <w:rFonts w:eastAsiaTheme="minorEastAsia"/>
-        </w:rPr>
-        <w:t xml:space="preserve"> In the “severe decline” scenario, we used a skewed multivariate Student </w:t>
+        <w:t xml:space="preserve"> percentile interval </w:t>
+      </w:r>
+      <w:r>
+        <w:rPr>
+          <w:rFonts w:eastAsiaTheme="minorEastAsia"/>
+        </w:rPr>
+        <w:t>0.50</w:t>
+      </w:r>
+      <w:r>
+        <w:rPr>
+          <w:rFonts w:eastAsiaTheme="minorEastAsia"/>
+        </w:rPr>
+        <w:t>-1.19</w:t>
+      </w:r>
+      <w:r>
+        <w:rPr>
+          <w:rFonts w:eastAsiaTheme="minorEastAsia"/>
+        </w:rPr>
+        <w:t>), then selected the 25</w:t>
+      </w:r>
+      <w:r>
+        <w:rPr>
+          <w:rFonts w:eastAsiaTheme="minorEastAsia"/>
+          <w:vertAlign w:val="superscript"/>
+        </w:rPr>
+        <w:t>th</w:t>
+      </w:r>
+      <w:r>
+        <w:rPr>
+          <w:rFonts w:eastAsiaTheme="minorEastAsia"/>
+        </w:rPr>
+        <w:t xml:space="preserve"> percentile</w:t>
+      </w:r>
+      <w:r>
+        <w:rPr>
+          <w:rFonts w:eastAsiaTheme="minorEastAsia"/>
+        </w:rPr>
+        <w:t xml:space="preserve"> for</w:t>
+      </w:r>
+      <w:r>
+        <w:rPr>
+          <w:rFonts w:eastAsiaTheme="minorEastAsia"/>
+        </w:rPr>
+        <w:t xml:space="preserve"> use in forward simulations</w:t>
+      </w:r>
+      <w:r>
+        <w:rPr>
+          <w:rFonts w:eastAsiaTheme="minorEastAsia"/>
+        </w:rPr>
+        <w:t xml:space="preserve"> to represent</w:t>
+      </w:r>
+      <w:r>
+        <w:rPr>
+          <w:rFonts w:eastAsiaTheme="minorEastAsia"/>
+        </w:rPr>
+        <w:t xml:space="preserve"> a </w:t>
+      </w:r>
+      <w:r>
+        <w:rPr>
+          <w:rFonts w:eastAsiaTheme="minorEastAsia"/>
+        </w:rPr>
+        <w:t>moderate decline relative to historical observations</w:t>
+      </w:r>
+      <w:r>
+        <w:rPr>
+          <w:rFonts w:eastAsiaTheme="minorEastAsia"/>
+        </w:rPr>
+        <w:t xml:space="preserve"> (model fitting details in supplement). </w:t>
+      </w:r>
+    </w:p>
+    <w:p>
+      <w:pPr>
+        <w:ind w:firstLine="720"/>
+        <w:rPr>
+          <w:rFonts w:eastAsiaTheme="minorEastAsia"/>
+        </w:rPr>
+      </w:pPr>
+      <w:r>
+        <w:rPr>
+          <w:rFonts w:eastAsiaTheme="minorEastAsia"/>
+        </w:rPr>
+        <w:t xml:space="preserve">In the “severe decline” scenario, we used a skewed multivariate Student </w:t>
       </w:r>
       <w:r>
         <w:rPr>
@@ -7563,8 +7953,13 @@
           <w:rFonts w:eastAsiaTheme="minorEastAsia"/>
         </w:rPr>
       </w:pPr>
-      <w:r>
-        <w:t xml:space="preserve">where </w:t>
+      <w:proofErr w:type="gramStart"/>
+      <w:r>
+        <w:t>where</w:t>
+      </w:r>
+      <w:proofErr w:type="gramEnd"/>
+      <w:r>
+        <w:t xml:space="preserve"> </w:t>
       </w:r>
       <w:r>
         <w:rPr>
@@ -7598,8 +7993,13 @@
         </w:rPr>
         <w:t xml:space="preserve"> the skewness parameter. L</w:t>
       </w:r>
-      <w:r>
-        <w:t xml:space="preserve">ower values of </w:t>
+      <w:proofErr w:type="spellStart"/>
+      <w:r>
+        <w:t>ower</w:t>
+      </w:r>
+      <w:proofErr w:type="spellEnd"/>
+      <w:r>
+        <w:t xml:space="preserve"> values of </w:t>
       </w:r>
       <w:r>
         <w:rPr>
@@ -7620,7 +8020,12 @@
         <w:t>v</w:t>
       </w:r>
       <w:r>
-        <w:t xml:space="preserve"> approaches infinity, the </w:t>
+        <w:t xml:space="preserve"> approaches infinity, the</w:t>
+      </w:r>
+      <w:bookmarkStart w:id="3" w:name="_GoBack"/>
+      <w:bookmarkEnd w:id="3"/>
+      <w:r>
+        <w:t xml:space="preserve"> </w:t>
       </w:r>
       <w:r>
         <w:rPr>
@@ -7677,16 +8082,28 @@
         </m:r>
       </m:oMath>
       <w:r>
-        <w:t xml:space="preserve"> = 3, </w:t>
+        <w:t xml:space="preserve"> = </w:t>
+      </w:r>
+      <w:r>
+        <w:t>2</w:t>
+      </w:r>
+      <w:r>
+        <w:t xml:space="preserve">, </w:t>
       </w:r>
       <w:r>
         <w:t xml:space="preserve">which allows for an event three SDs </w:t>
       </w:r>
       <w:r>
-        <w:t>beyond</w:t>
-      </w:r>
-      <w:r>
-        <w:t xml:space="preserve"> the mean to occur once every 18 years, </w:t>
+        <w:t>below</w:t>
+      </w:r>
+      <w:r>
+        <w:t xml:space="preserve"> the mean to occur once every </w:t>
+      </w:r>
+      <w:r>
+        <w:t>14</w:t>
+      </w:r>
+      <w:r>
+        <w:t xml:space="preserve"> years, </w:t>
       </w:r>
       <w:r>
         <w:t>rather</w:t>
@@ -7698,7 +8115,13 @@
         <w:t>than</w:t>
       </w:r>
       <w:r>
-        <w:t xml:space="preserve"> once every 435 years</w:t>
+        <w:t xml:space="preserve"> once every </w:t>
+      </w:r>
+      <w:r>
+        <w:t>714</w:t>
+      </w:r>
+      <w:r>
+        <w:t xml:space="preserve"> years</w:t>
       </w:r>
       <w:r>
         <w:t xml:space="preserve"> using a normal distribution</w:t>
@@ -7747,8 +8170,9 @@
         <w:rPr>
           <w:rFonts w:eastAsiaTheme="minorEastAsia"/>
           <w:noProof/>
-          <w:lang w:val="en-US"/>
-        </w:rPr>
+          <w:lang w:eastAsia="en-CA"/>
+        </w:rPr>
+        <w:lastRenderedPageBreak/>
         <w:drawing>
           <wp:inline distT="0" distB="0" distL="0" distR="0" wp14:anchorId="3CD8A452" wp14:editId="35F9AD3C">
             <wp:extent cx="3363017" cy="2017810"/>
@@ -7805,12 +8229,19 @@
           <w:rFonts w:eastAsiaTheme="minorEastAsia"/>
         </w:rPr>
       </w:pPr>
-      <w:r>
-        <w:rPr>
-          <w:rFonts w:eastAsiaTheme="minorEastAsia"/>
-        </w:rPr>
-        <w:lastRenderedPageBreak/>
-        <w:t>Figure 1. Distributions used to generate recruitment deviations in different productivity scenarios. All distributions have mean = 0 and standard deviation = 1. Both</w:t>
+      <w:proofErr w:type="gramStart"/>
+      <w:r>
+        <w:rPr>
+          <w:rFonts w:eastAsiaTheme="minorEastAsia"/>
+        </w:rPr>
+        <w:t>Figure 1.</w:t>
+      </w:r>
+      <w:proofErr w:type="gramEnd"/>
+      <w:r>
+        <w:rPr>
+          <w:rFonts w:eastAsiaTheme="minorEastAsia"/>
+        </w:rPr>
+        <w:t xml:space="preserve"> Distributions used to generate recruitment deviations in different productivity scenarios. All distributions have mean = 0 and standard deviation = 1. Both</w:t>
       </w:r>
       <w:r>
         <w:rPr>
@@ -7836,7 +8267,21 @@
         <w:rPr>
           <w:rFonts w:eastAsiaTheme="minorEastAsia"/>
         </w:rPr>
-        <w:t xml:space="preserve"> = log(0.65). The Student </w:t>
+        <w:t xml:space="preserve"> = </w:t>
+      </w:r>
+      <w:proofErr w:type="gramStart"/>
+      <w:r>
+        <w:rPr>
+          <w:rFonts w:eastAsiaTheme="minorEastAsia"/>
+        </w:rPr>
+        <w:t>log(</w:t>
+      </w:r>
+      <w:proofErr w:type="gramEnd"/>
+      <w:r>
+        <w:rPr>
+          <w:rFonts w:eastAsiaTheme="minorEastAsia"/>
+        </w:rPr>
+        <w:t xml:space="preserve">0.65). The Student </w:t>
       </w:r>
       <w:r>
         <w:rPr>
@@ -7910,7 +8355,23 @@
         <w:t xml:space="preserve">ality during upstream migration, as well as </w:t>
       </w:r>
       <w:r>
-        <w:t xml:space="preserve">spatial overlap between abundant and depleted MUs. The second simulated source of mortality represented en route mortality that occurs after fish enter freshwater due to a combination of natural mortality (thermal stress, pathogen infection, predation) and unreported harvest </w:t>
+        <w:t xml:space="preserve">spatial overlap between abundant and depleted </w:t>
+      </w:r>
+      <w:proofErr w:type="spellStart"/>
+      <w:r>
+        <w:t>MUs.</w:t>
+      </w:r>
+      <w:proofErr w:type="spellEnd"/>
+      <w:r>
+        <w:t xml:space="preserve"> The second simulated source of mortality represented </w:t>
+      </w:r>
+      <w:proofErr w:type="spellStart"/>
+      <w:r>
+        <w:t>en</w:t>
+      </w:r>
+      <w:proofErr w:type="spellEnd"/>
+      <w:r>
+        <w:t xml:space="preserve"> route mortality that occurs after fish enter freshwater due to a combination of natural mortality (thermal stress, pathogen infection, predation) and unreported harvest </w:t>
       </w:r>
       <w:r>
         <w:fldChar w:fldCharType="begin"/>
@@ -7944,7 +8405,15 @@
         <w:fldChar w:fldCharType="end"/>
       </w:r>
       <w:r>
-        <w:t xml:space="preserve">. We modeled en-route mortality as a stochastic, CU-specific process because it appears to be correlated with migration phenology, in-river temperatures, and freshwater flow </w:t>
+        <w:t xml:space="preserve">. We modeled </w:t>
+      </w:r>
+      <w:proofErr w:type="spellStart"/>
+      <w:r>
+        <w:t>en</w:t>
+      </w:r>
+      <w:proofErr w:type="spellEnd"/>
+      <w:r>
+        <w:t xml:space="preserve">-route mortality as a stochastic, CU-specific process because it appears to be correlated with migration phenology, in-river temperatures, and freshwater flow </w:t>
       </w:r>
       <w:r>
         <w:fldChar w:fldCharType="begin">
@@ -8142,7 +8611,15 @@
         <w:ind w:firstLine="720"/>
       </w:pPr>
       <w:r>
-        <w:t xml:space="preserve">We introduced additional stochasticity into the model via interannual variation in age at maturity, </w:t>
+        <w:t xml:space="preserve">We introduced additional stochasticity into the model via </w:t>
+      </w:r>
+      <w:proofErr w:type="spellStart"/>
+      <w:r>
+        <w:t>interannual</w:t>
+      </w:r>
+      <w:proofErr w:type="spellEnd"/>
+      <w:r>
+        <w:t xml:space="preserve"> variation in age at maturity, </w:t>
       </w:r>
       <w:r>
         <w:t xml:space="preserve">error associated with </w:t>
@@ -8154,7 +8631,15 @@
         <w:t xml:space="preserve"> (forecast error)</w:t>
       </w:r>
       <w:r>
-        <w:t>, en route mortality, and deviations between target and realized exploitation rates (implementation uncertainty). The results we present in the main text are based on simulations using the set of parameter inputs that we believe best represent the system and</w:t>
+        <w:t xml:space="preserve">, </w:t>
+      </w:r>
+      <w:proofErr w:type="spellStart"/>
+      <w:r>
+        <w:t>en</w:t>
+      </w:r>
+      <w:proofErr w:type="spellEnd"/>
+      <w:r>
+        <w:t xml:space="preserve"> route mortality, and deviations between target and realized exploitation rates (implementation uncertainty). The results we present in the main text are based on simulations using the set of parameter inputs that we believe best represent the system and</w:t>
       </w:r>
       <w:r>
         <w:t xml:space="preserve"> </w:t>
@@ -8177,6 +8662,7 @@
         <w:rPr>
           <w:rFonts w:ascii="Calibri" w:hAnsi="Calibri"/>
         </w:rPr>
+        <w:lastRenderedPageBreak/>
         <w:t>We used CU-specific time series of recruit and spawner abundance to initiate the simulation model (i.e. the same data that were used in the retrospective analysis). The length of the simulation period was set at 40 years (approximately 10 sockeye salmon generations) and ea</w:t>
       </w:r>
       <w:r>
@@ -8249,14 +8735,7 @@
         <w:rPr>
           <w:rFonts w:eastAsiaTheme="minorEastAsia"/>
         </w:rPr>
-        <w:t xml:space="preserve">, with each </w:t>
-      </w:r>
-      <w:r>
-        <w:rPr>
-          <w:rFonts w:eastAsiaTheme="minorEastAsia"/>
-        </w:rPr>
-        <w:lastRenderedPageBreak/>
-        <w:t xml:space="preserve">representing a distinct </w:t>
+        <w:t xml:space="preserve">, with each representing a distinct </w:t>
       </w:r>
       <w:commentRangeStart w:id="5"/>
       <w:r>
@@ -8398,7 +8877,21 @@
         <w:rPr>
           <w:rFonts w:eastAsiaTheme="minorEastAsia"/>
         </w:rPr>
-        <w:t xml:space="preserve"> was 1.64 (Korman et al. 1995, Peterman et al. 2003, Holt and Peterman 2008) and the maximum here was 1.73</w:t>
+        <w:t xml:space="preserve"> was 1.64 (</w:t>
+      </w:r>
+      <w:proofErr w:type="spellStart"/>
+      <w:r>
+        <w:rPr>
+          <w:rFonts w:eastAsiaTheme="minorEastAsia"/>
+        </w:rPr>
+        <w:t>Korman</w:t>
+      </w:r>
+      <w:proofErr w:type="spellEnd"/>
+      <w:r>
+        <w:rPr>
+          <w:rFonts w:eastAsiaTheme="minorEastAsia"/>
+        </w:rPr>
+        <w:t xml:space="preserve"> et al. 1995, Peterman et al. 2003, Holt and Peterman 2008) and the maximum here was 1.73</w:t>
       </w:r>
       <w:r>
         <w:rPr>
@@ -8421,7 +8914,15 @@
         </m:r>
       </m:oMath>
       <w:r>
-        <w:t xml:space="preserve"> to values consistent with 10-year moving window estimates of mean pairwise correlations in log(R/S) among CUs during periods of when productivity was weakly (</w:t>
+        <w:t xml:space="preserve"> to values consistent with 10-year moving window estimates of mean pairwise correlations in log(R/S) among CUs during periods of when productivity was we</w:t>
+      </w:r>
+      <w:proofErr w:type="spellStart"/>
+      <w:r>
+        <w:t>akly</w:t>
+      </w:r>
+      <w:proofErr w:type="spellEnd"/>
+      <w:r>
+        <w:t xml:space="preserve"> (</w:t>
       </w:r>
       <m:oMath>
         <m:r>
@@ -8461,8 +8962,21 @@
       </w:r>
     </w:p>
     <w:p>
-      <w:r>
-        <w:t>Table 2. Parameterization of component variability (CVc) and synchrony (</w:t>
+      <w:proofErr w:type="gramStart"/>
+      <w:r>
+        <w:t>Table 2.</w:t>
+      </w:r>
+      <w:proofErr w:type="gramEnd"/>
+      <w:r>
+        <w:t xml:space="preserve"> Parameterization of component variability (</w:t>
+      </w:r>
+      <w:proofErr w:type="spellStart"/>
+      <w:r>
+        <w:t>CVc</w:t>
+      </w:r>
+      <w:proofErr w:type="spellEnd"/>
+      <w:r>
+        <w:t>) and synchrony (</w:t>
       </w:r>
       <m:oMath>
         <m:r>
@@ -8962,7 +9476,14 @@
         <w:rPr>
           <w:rFonts w:ascii="Calibri" w:hAnsi="Calibri"/>
         </w:rPr>
-        <w:t xml:space="preserve"> managers are able to allocate quota to each major stakeholder</w:t>
+        <w:t xml:space="preserve"> managers are able to allocate quota to each </w:t>
+      </w:r>
+      <w:r>
+        <w:rPr>
+          <w:rFonts w:ascii="Calibri" w:hAnsi="Calibri"/>
+        </w:rPr>
+        <w:lastRenderedPageBreak/>
+        <w:t>major stakeholder</w:t>
       </w:r>
       <w:r>
         <w:rPr>
@@ -9034,8 +9555,21 @@
       </w:r>
     </w:p>
     <w:p>
-      <w:r>
-        <w:t>Table 3. Conservation- and catch-based performance metrics (PMs). PMs are presented as median values among trials.</w:t>
+      <w:proofErr w:type="gramStart"/>
+      <w:r>
+        <w:t>Table 3.</w:t>
+      </w:r>
+      <w:proofErr w:type="gramEnd"/>
+      <w:r>
+        <w:t xml:space="preserve"> </w:t>
+      </w:r>
+      <w:proofErr w:type="gramStart"/>
+      <w:r>
+        <w:t>Conservation- and catch-based performance metrics (PMs).</w:t>
+      </w:r>
+      <w:proofErr w:type="gramEnd"/>
+      <w:r>
+        <w:t xml:space="preserve"> PMs are presented as median values among trials.</w:t>
       </w:r>
     </w:p>
     <w:tbl>
@@ -9269,8 +9803,13 @@
           </w:tcPr>
           <w:p>
             <w:r>
-              <w:t xml:space="preserve">The inverse of the temporal coefficient of variation in aggregate catch (i.e. </w:t>
-            </w:r>
+              <w:t>The inverse of the temporal coefficient of variation in aggregate catch (i.e</w:t>
+            </w:r>
+            <w:proofErr w:type="gramStart"/>
+            <w:r>
+              <w:t xml:space="preserve">. </w:t>
+            </w:r>
+            <w:proofErr w:type="gramEnd"/>
             <m:oMath>
               <m:f>
                 <m:fPr>
@@ -9391,7 +9930,21 @@
         <w:rPr>
           <w:rFonts w:eastAsiaTheme="minorEastAsia"/>
         </w:rPr>
-        <w:t>relevant at the metapopulation scale</w:t>
+        <w:t xml:space="preserve">relevant at the </w:t>
+      </w:r>
+      <w:proofErr w:type="spellStart"/>
+      <w:r>
+        <w:rPr>
+          <w:rFonts w:eastAsiaTheme="minorEastAsia"/>
+        </w:rPr>
+        <w:t>metapopulation</w:t>
+      </w:r>
+      <w:proofErr w:type="spellEnd"/>
+      <w:r>
+        <w:rPr>
+          <w:rFonts w:eastAsiaTheme="minorEastAsia"/>
+        </w:rPr>
+        <w:t xml:space="preserve"> scale</w:t>
       </w:r>
       <w:r>
         <w:rPr>
@@ -9488,8 +10041,16 @@
         <w:rPr>
           <w:rFonts w:eastAsiaTheme="minorEastAsia"/>
         </w:rPr>
-        <w:t>(Bowron</w:t>
-      </w:r>
+        <w:t>(</w:t>
+      </w:r>
+      <w:proofErr w:type="spellStart"/>
+      <w:r>
+        <w:rPr>
+          <w:rFonts w:eastAsiaTheme="minorEastAsia"/>
+        </w:rPr>
+        <w:t>Bowron</w:t>
+      </w:r>
+      <w:proofErr w:type="spellEnd"/>
       <w:r>
         <w:rPr>
           <w:rFonts w:eastAsiaTheme="minorEastAsia"/>
@@ -9524,7 +10085,21 @@
         <w:rPr>
           <w:rFonts w:eastAsiaTheme="minorEastAsia"/>
         </w:rPr>
-        <w:t>(Chilko)</w:t>
+        <w:t>(</w:t>
+      </w:r>
+      <w:proofErr w:type="spellStart"/>
+      <w:r>
+        <w:rPr>
+          <w:rFonts w:eastAsiaTheme="minorEastAsia"/>
+        </w:rPr>
+        <w:t>Chilko</w:t>
+      </w:r>
+      <w:proofErr w:type="spellEnd"/>
+      <w:r>
+        <w:rPr>
+          <w:rFonts w:eastAsiaTheme="minorEastAsia"/>
+        </w:rPr>
+        <w:t>)</w:t>
       </w:r>
       <w:r>
         <w:rPr>
@@ -9606,6 +10181,7 @@
     </w:p>
     <w:p>
       <w:r>
+        <w:lastRenderedPageBreak/>
         <w:tab/>
         <w:t>Mean Fraser River sockeye salmon productivity</w:t>
       </w:r>
@@ -9613,7 +10189,15 @@
         <w:t xml:space="preserve"> </w:t>
       </w:r>
       <w:r>
-        <w:t>(log(recruits/spawner))</w:t>
+        <w:t>(</w:t>
+      </w:r>
+      <w:proofErr w:type="gramStart"/>
+      <w:r>
+        <w:t>log(</w:t>
+      </w:r>
+      <w:proofErr w:type="gramEnd"/>
+      <w:r>
+        <w:t>recruits/spawner))</w:t>
       </w:r>
       <w:r>
         <w:t xml:space="preserve"> </w:t>
@@ -9667,16 +10251,32 @@
         <w:t>1990s before declining (Figure 2</w:t>
       </w:r>
       <w:r>
-        <w:t>b,</w:t>
-      </w:r>
-      <w:r>
-        <w:t>c)</w:t>
+        <w:t>b</w:t>
+      </w:r>
+      <w:proofErr w:type="gramStart"/>
+      <w:r>
+        <w:t>,</w:t>
+      </w:r>
+      <w:r>
+        <w:t>c</w:t>
+      </w:r>
+      <w:proofErr w:type="gramEnd"/>
+      <w:r>
+        <w:t>)</w:t>
       </w:r>
       <w:r>
         <w:t>, coincident with declines in productivity and exploitation rate</w:t>
       </w:r>
       <w:r>
-        <w:t xml:space="preserve">. However, there is substantial interannual variability in both metrics due to </w:t>
+        <w:t xml:space="preserve">. However, there is substantial </w:t>
+      </w:r>
+      <w:proofErr w:type="spellStart"/>
+      <w:r>
+        <w:t>interannual</w:t>
+      </w:r>
+      <w:proofErr w:type="spellEnd"/>
+      <w:r>
+        <w:t xml:space="preserve"> variability in both metrics due to </w:t>
       </w:r>
       <w:r>
         <w:t>several abundant, cyclic CUs. P</w:t>
@@ -9804,11 +10404,7 @@
         <w:t>, c</w:t>
       </w:r>
       <w:r>
-        <w:t xml:space="preserve">hanges in </w:t>
-      </w:r>
-      <w:r>
-        <w:lastRenderedPageBreak/>
-        <w:t>CV</w:t>
+        <w:t>hanges in CV</w:t>
       </w:r>
       <w:r>
         <w:rPr>
@@ -9857,7 +10453,7 @@
       <w:r>
         <w:rPr>
           <w:noProof/>
-          <w:lang w:val="en-US"/>
+          <w:lang w:eastAsia="en-CA"/>
         </w:rPr>
         <w:drawing>
           <wp:inline distT="0" distB="0" distL="0" distR="0" wp14:anchorId="677716AF" wp14:editId="21847B80">
@@ -9910,6 +10506,7 @@
       </w:r>
     </w:p>
     <w:p>
+      <w:proofErr w:type="gramStart"/>
       <w:r>
         <w:t xml:space="preserve">Figure </w:t>
       </w:r>
@@ -9919,15 +10516,25 @@
       <w:r>
         <w:t>.</w:t>
       </w:r>
-      <w:r>
-        <w:t xml:space="preserve"> Observed trends in Fraser River sockeye salmon productivity (log (recruits per spawner)), aggregate spawner abundance, and aggregate catch (</w:t>
+      <w:proofErr w:type="gramEnd"/>
+      <w:r>
+        <w:t xml:space="preserve"> </w:t>
+      </w:r>
+      <w:proofErr w:type="gramStart"/>
+      <w:r>
+        <w:t>Observed trends in Fraser River sockeye salmon productivity (log (recruits per spawner)), aggregate spawner abundance, and aggregate catch (</w:t>
       </w:r>
       <w:r>
         <w:t>a-c</w:t>
       </w:r>
       <w:r>
-        <w:t xml:space="preserve">). </w:t>
-      </w:r>
+        <w:t>).</w:t>
+      </w:r>
+      <w:proofErr w:type="gramEnd"/>
+      <w:r>
+        <w:t xml:space="preserve"> </w:t>
+      </w:r>
+      <w:proofErr w:type="gramStart"/>
       <w:r>
         <w:t>12</w:t>
       </w:r>
@@ -10010,7 +10617,11 @@
         <w:t>with time series extending back to 1948</w:t>
       </w:r>
       <w:r>
-        <w:t xml:space="preserve">. Black lines represent median estimates and </w:t>
+        <w:t>.</w:t>
+      </w:r>
+      <w:proofErr w:type="gramEnd"/>
+      <w:r>
+        <w:t xml:space="preserve"> Black lines represent median estimates and </w:t>
       </w:r>
       <w:r>
         <w:t>grey band</w:t>
@@ -10298,7 +10909,14 @@
         <w:rPr>
           <w:rFonts w:eastAsiaTheme="minorEastAsia"/>
         </w:rPr>
-        <w:t xml:space="preserve"> were lower than recently observed values, </w:t>
+        <w:t xml:space="preserve"> were lower than </w:t>
+      </w:r>
+      <w:r>
+        <w:rPr>
+          <w:rFonts w:eastAsiaTheme="minorEastAsia"/>
+        </w:rPr>
+        <w:lastRenderedPageBreak/>
+        <w:t xml:space="preserve">recently observed values, </w:t>
       </w:r>
       <w:r>
         <w:rPr>
@@ -10401,9 +11019,8 @@
         <w:rPr>
           <w:rFonts w:eastAsiaTheme="minorEastAsia"/>
           <w:noProof/>
-          <w:lang w:val="en-US"/>
-        </w:rPr>
-        <w:lastRenderedPageBreak/>
+          <w:lang w:eastAsia="en-CA"/>
+        </w:rPr>
         <w:drawing>
           <wp:inline distT="0" distB="0" distL="0" distR="0" wp14:anchorId="76ACF4C2" wp14:editId="3D662598">
             <wp:extent cx="3145478" cy="2446914"/>
@@ -10460,6 +11077,7 @@
           <w:rFonts w:eastAsiaTheme="minorEastAsia"/>
         </w:rPr>
       </w:pPr>
+      <w:proofErr w:type="gramStart"/>
       <w:r>
         <w:rPr>
           <w:rFonts w:eastAsiaTheme="minorEastAsia"/>
@@ -10470,7 +11088,14 @@
         <w:rPr>
           <w:rFonts w:eastAsiaTheme="minorEastAsia"/>
         </w:rPr>
-        <w:t xml:space="preserve">. </w:t>
+        <w:t>.</w:t>
+      </w:r>
+      <w:proofErr w:type="gramEnd"/>
+      <w:r>
+        <w:rPr>
+          <w:rFonts w:eastAsiaTheme="minorEastAsia"/>
+        </w:rPr>
+        <w:t xml:space="preserve"> </w:t>
       </w:r>
       <w:r>
         <w:rPr>
@@ -10523,8 +11148,13 @@
         </m:r>
       </m:oMath>
       <w:r>
-        <w:t xml:space="preserve"> and </w:t>
-      </w:r>
+        <w:t xml:space="preserve"> </w:t>
+      </w:r>
+      <w:proofErr w:type="gramStart"/>
+      <w:r>
+        <w:t xml:space="preserve">and </w:t>
+      </w:r>
+      <w:proofErr w:type="gramEnd"/>
       <m:oMath>
         <m:r>
           <w:rPr>
@@ -10570,7 +11200,7 @@
         <w:rPr>
           <w:rFonts w:eastAsiaTheme="minorEastAsia"/>
           <w:noProof/>
-          <w:lang w:val="en-US"/>
+          <w:lang w:eastAsia="en-CA"/>
         </w:rPr>
         <w:drawing>
           <wp:inline distT="0" distB="0" distL="0" distR="0" wp14:anchorId="56B78944" wp14:editId="1866EC25">
@@ -10646,11 +11276,19 @@
         <w:rPr>
           <w:rFonts w:eastAsiaTheme="minorEastAsia"/>
         </w:rPr>
-        <w:t>S1. Trends in recruitment synchrony as a function of</w:t>
+        <w:t xml:space="preserve">S1. Trends in recruitment synchrony as a function </w:t>
+      </w:r>
+      <w:proofErr w:type="gramStart"/>
+      <w:r>
+        <w:rPr>
+          <w:rFonts w:eastAsiaTheme="minorEastAsia"/>
+        </w:rPr>
+        <w:t>of</w:t>
       </w:r>
       <w:r>
         <w:t xml:space="preserve"> </w:t>
       </w:r>
+      <w:proofErr w:type="gramEnd"/>
       <m:oMath>
         <m:r>
           <w:rPr>
@@ -10663,7 +11301,21 @@
         <w:rPr>
           <w:rFonts w:eastAsiaTheme="minorEastAsia"/>
         </w:rPr>
-        <w:t>, respectively. The median trend among trials is shown in the top left and other panels represent a random subset of</w:t>
+        <w:t>, re</w:t>
+      </w:r>
+      <w:proofErr w:type="spellStart"/>
+      <w:r>
+        <w:rPr>
+          <w:rFonts w:eastAsiaTheme="minorEastAsia"/>
+        </w:rPr>
+        <w:t>spectively</w:t>
+      </w:r>
+      <w:proofErr w:type="spellEnd"/>
+      <w:r>
+        <w:rPr>
+          <w:rFonts w:eastAsiaTheme="minorEastAsia"/>
+        </w:rPr>
+        <w:t>. The median trend among trials is shown in the top left and other panels represent a random subset of</w:t>
       </w:r>
       <w:r>
         <w:rPr>
@@ -10682,6 +11334,7 @@
         <w:rPr>
           <w:rFonts w:eastAsiaTheme="minorEastAsia"/>
         </w:rPr>
+        <w:lastRenderedPageBreak/>
         <w:tab/>
       </w:r>
       <w:r>
@@ -10718,14 +11371,7 @@
         <w:rPr>
           <w:rFonts w:eastAsiaTheme="minorEastAsia"/>
         </w:rPr>
-        <w:t xml:space="preserve">ncreases in synchrony led to </w:t>
-      </w:r>
-      <w:r>
-        <w:rPr>
-          <w:rFonts w:eastAsiaTheme="minorEastAsia"/>
-        </w:rPr>
-        <w:lastRenderedPageBreak/>
-        <w:t xml:space="preserve">moderate declines in recruit abundance, while increases in component </w:t>
+        <w:t xml:space="preserve">ncreases in synchrony led to moderate declines in recruit abundance, while increases in component </w:t>
       </w:r>
       <w:r>
         <w:rPr>
@@ -10773,13 +11419,27 @@
         <w:rPr>
           <w:rFonts w:eastAsiaTheme="minorEastAsia"/>
         </w:rPr>
-        <w:t xml:space="preserve"> (Figure 4b,</w:t>
-      </w:r>
-      <w:r>
-        <w:rPr>
-          <w:rFonts w:eastAsiaTheme="minorEastAsia"/>
-        </w:rPr>
-        <w:t xml:space="preserve">c). </w:t>
+        <w:t xml:space="preserve"> (Figure 4b</w:t>
+      </w:r>
+      <w:proofErr w:type="gramStart"/>
+      <w:r>
+        <w:rPr>
+          <w:rFonts w:eastAsiaTheme="minorEastAsia"/>
+        </w:rPr>
+        <w:t>,</w:t>
+      </w:r>
+      <w:r>
+        <w:rPr>
+          <w:rFonts w:eastAsiaTheme="minorEastAsia"/>
+        </w:rPr>
+        <w:t>c</w:t>
+      </w:r>
+      <w:proofErr w:type="gramEnd"/>
+      <w:r>
+        <w:rPr>
+          <w:rFonts w:eastAsiaTheme="minorEastAsia"/>
+        </w:rPr>
+        <w:t xml:space="preserve">). </w:t>
       </w:r>
     </w:p>
     <w:p>
@@ -10883,13 +11543,27 @@
         <w:rPr>
           <w:rFonts w:eastAsiaTheme="minorEastAsia"/>
         </w:rPr>
-        <w:t>synchrony (Figure 4d,</w:t>
-      </w:r>
-      <w:r>
-        <w:rPr>
-          <w:rFonts w:eastAsiaTheme="minorEastAsia"/>
-        </w:rPr>
-        <w:t>e). The interaction between component variability and synchrony was most noticeable wi</w:t>
+        <w:t>synchrony (Figure 4d</w:t>
+      </w:r>
+      <w:proofErr w:type="gramStart"/>
+      <w:r>
+        <w:rPr>
+          <w:rFonts w:eastAsiaTheme="minorEastAsia"/>
+        </w:rPr>
+        <w:t>,</w:t>
+      </w:r>
+      <w:r>
+        <w:rPr>
+          <w:rFonts w:eastAsiaTheme="minorEastAsia"/>
+        </w:rPr>
+        <w:t>e</w:t>
+      </w:r>
+      <w:proofErr w:type="gramEnd"/>
+      <w:r>
+        <w:rPr>
+          <w:rFonts w:eastAsiaTheme="minorEastAsia"/>
+        </w:rPr>
+        <w:t>). The interaction between component variability and synchrony was most noticeable wi</w:t>
       </w:r>
       <w:r>
         <w:rPr>
@@ -10982,7 +11656,7 @@
         <w:rPr>
           <w:rFonts w:eastAsiaTheme="minorEastAsia"/>
           <w:noProof/>
-          <w:lang w:val="en-US"/>
+          <w:lang w:eastAsia="en-CA"/>
         </w:rPr>
         <w:drawing>
           <wp:inline distT="0" distB="0" distL="0" distR="0" wp14:anchorId="6F29B843" wp14:editId="0876412D">
@@ -11040,23 +11714,46 @@
           <w:rFonts w:eastAsiaTheme="minorEastAsia"/>
         </w:rPr>
       </w:pPr>
-      <w:r>
-        <w:rPr>
-          <w:rFonts w:eastAsiaTheme="minorEastAsia"/>
-        </w:rPr>
+      <w:proofErr w:type="gramStart"/>
+      <w:r>
+        <w:rPr>
+          <w:rFonts w:eastAsiaTheme="minorEastAsia"/>
+        </w:rPr>
+        <w:lastRenderedPageBreak/>
         <w:t>Figure 4</w:t>
       </w:r>
       <w:r>
         <w:rPr>
           <w:rFonts w:eastAsiaTheme="minorEastAsia"/>
         </w:rPr>
-        <w:t>. Effects of component variability and synchrony on conservation-based per</w:t>
-      </w:r>
-      <w:r>
-        <w:rPr>
-          <w:rFonts w:eastAsiaTheme="minorEastAsia"/>
-        </w:rPr>
-        <w:t xml:space="preserve">formance measures. Points represent medians and whiskers 90% posterior interval among </w:t>
+        <w:t>.</w:t>
+      </w:r>
+      <w:proofErr w:type="gramEnd"/>
+      <w:r>
+        <w:rPr>
+          <w:rFonts w:eastAsiaTheme="minorEastAsia"/>
+        </w:rPr>
+        <w:t xml:space="preserve"> </w:t>
+      </w:r>
+      <w:proofErr w:type="gramStart"/>
+      <w:r>
+        <w:rPr>
+          <w:rFonts w:eastAsiaTheme="minorEastAsia"/>
+        </w:rPr>
+        <w:t>Effects of component variability and synchrony on conservation-based per</w:t>
+      </w:r>
+      <w:r>
+        <w:rPr>
+          <w:rFonts w:eastAsiaTheme="minorEastAsia"/>
+        </w:rPr>
+        <w:t>formance measures.</w:t>
+      </w:r>
+      <w:proofErr w:type="gramEnd"/>
+      <w:r>
+        <w:rPr>
+          <w:rFonts w:eastAsiaTheme="minorEastAsia"/>
+        </w:rPr>
+        <w:t xml:space="preserve"> Points represent medians and whiskers 90% posterior interval among </w:t>
       </w:r>
       <w:commentRangeStart w:id="10"/>
       <w:r>
@@ -11091,7 +11788,6 @@
         <w:rPr>
           <w:rFonts w:eastAsiaTheme="minorEastAsia"/>
         </w:rPr>
-        <w:lastRenderedPageBreak/>
         <w:tab/>
         <w:t>The effects of aggregate variability also differed among catch-based PMs</w:t>
       </w:r>
@@ -11177,13 +11873,27 @@
         <w:rPr>
           <w:rFonts w:eastAsiaTheme="minorEastAsia"/>
         </w:rPr>
-        <w:t xml:space="preserve"> (Figure 5b,</w:t>
-      </w:r>
-      <w:r>
-        <w:rPr>
-          <w:rFonts w:eastAsiaTheme="minorEastAsia"/>
-        </w:rPr>
-        <w:t>c).</w:t>
+        <w:t xml:space="preserve"> (Figure 5b</w:t>
+      </w:r>
+      <w:proofErr w:type="gramStart"/>
+      <w:r>
+        <w:rPr>
+          <w:rFonts w:eastAsiaTheme="minorEastAsia"/>
+        </w:rPr>
+        <w:t>,</w:t>
+      </w:r>
+      <w:r>
+        <w:rPr>
+          <w:rFonts w:eastAsiaTheme="minorEastAsia"/>
+        </w:rPr>
+        <w:t>c</w:t>
+      </w:r>
+      <w:proofErr w:type="gramEnd"/>
+      <w:r>
+        <w:rPr>
+          <w:rFonts w:eastAsiaTheme="minorEastAsia"/>
+        </w:rPr>
+        <w:t>).</w:t>
       </w:r>
       <w:r>
         <w:rPr>
@@ -11250,7 +11960,35 @@
         <w:rPr>
           <w:rFonts w:eastAsiaTheme="minorEastAsia"/>
         </w:rPr>
-        <w:t xml:space="preserve"> distribution (Figure 5c,f,i). Differences between the two pessimistic productivity scenarios were relatively minor for the remaining catch-based PMs (Figure 5g,h).</w:t>
+        <w:t xml:space="preserve"> distribution (Figure 5c</w:t>
+      </w:r>
+      <w:proofErr w:type="gramStart"/>
+      <w:r>
+        <w:rPr>
+          <w:rFonts w:eastAsiaTheme="minorEastAsia"/>
+        </w:rPr>
+        <w:t>,f,i</w:t>
+      </w:r>
+      <w:proofErr w:type="gramEnd"/>
+      <w:r>
+        <w:rPr>
+          <w:rFonts w:eastAsiaTheme="minorEastAsia"/>
+        </w:rPr>
+        <w:t>). Differences between the two pessimistic productivity scenarios were relatively minor for the remaining catch-based PMs (Figure 5g</w:t>
+      </w:r>
+      <w:proofErr w:type="gramStart"/>
+      <w:r>
+        <w:rPr>
+          <w:rFonts w:eastAsiaTheme="minorEastAsia"/>
+        </w:rPr>
+        <w:t>,h</w:t>
+      </w:r>
+      <w:proofErr w:type="gramEnd"/>
+      <w:r>
+        <w:rPr>
+          <w:rFonts w:eastAsiaTheme="minorEastAsia"/>
+        </w:rPr>
+        <w:t>).</w:t>
       </w:r>
     </w:p>
     <w:p>
@@ -11264,7 +12002,7 @@
         <w:rPr>
           <w:rFonts w:eastAsiaTheme="minorEastAsia"/>
           <w:noProof/>
-          <w:lang w:val="en-US"/>
+          <w:lang w:eastAsia="en-CA"/>
         </w:rPr>
         <w:drawing>
           <wp:inline distT="0" distB="0" distL="0" distR="0" wp14:anchorId="64DFDDCD" wp14:editId="1BDE1873">
@@ -11322,6 +12060,7 @@
           <w:rFonts w:eastAsiaTheme="minorEastAsia"/>
         </w:rPr>
       </w:pPr>
+      <w:proofErr w:type="gramStart"/>
       <w:r>
         <w:rPr>
           <w:rFonts w:eastAsiaTheme="minorEastAsia"/>
@@ -11332,7 +12071,28 @@
         <w:rPr>
           <w:rFonts w:eastAsiaTheme="minorEastAsia"/>
         </w:rPr>
-        <w:t xml:space="preserve">. Effects of component variability and synchrony on catch-based performance measures. Points represent medians and whiskers 90% posterior interval among </w:t>
+        <w:t>.</w:t>
+      </w:r>
+      <w:proofErr w:type="gramEnd"/>
+      <w:r>
+        <w:rPr>
+          <w:rFonts w:eastAsiaTheme="minorEastAsia"/>
+        </w:rPr>
+        <w:t xml:space="preserve"> </w:t>
+      </w:r>
+      <w:proofErr w:type="gramStart"/>
+      <w:r>
+        <w:rPr>
+          <w:rFonts w:eastAsiaTheme="minorEastAsia"/>
+        </w:rPr>
+        <w:t>Effects of component variability and synchrony on catch-based performance measures.</w:t>
+      </w:r>
+      <w:proofErr w:type="gramEnd"/>
+      <w:r>
+        <w:rPr>
+          <w:rFonts w:eastAsiaTheme="minorEastAsia"/>
+        </w:rPr>
+        <w:t xml:space="preserve"> Points represent medians and whiskers 90% posterior interval among </w:t>
       </w:r>
       <w:commentRangeStart w:id="11"/>
       <w:r>
@@ -11411,7 +12171,14 @@
         <w:rPr>
           <w:rFonts w:eastAsiaTheme="minorEastAsia"/>
         </w:rPr>
-        <w:t>. Shifts in median abundance relative to biological benchmarks were actually m</w:t>
+        <w:t xml:space="preserve">. Shifts in </w:t>
+      </w:r>
+      <w:r>
+        <w:rPr>
+          <w:rFonts w:eastAsiaTheme="minorEastAsia"/>
+        </w:rPr>
+        <w:lastRenderedPageBreak/>
+        <w:t>median abundance relative to biological benchmarks were actually m</w:t>
       </w:r>
       <w:r>
         <w:rPr>
@@ -11443,11 +12210,19 @@
         </w:rPr>
         <w:t xml:space="preserve">e.g. </w:t>
       </w:r>
-      <w:r>
-        <w:rPr>
-          <w:rFonts w:eastAsiaTheme="minorEastAsia"/>
-        </w:rPr>
-        <w:t>Chilko) because depleted CU</w:t>
+      <w:proofErr w:type="spellStart"/>
+      <w:r>
+        <w:rPr>
+          <w:rFonts w:eastAsiaTheme="minorEastAsia"/>
+        </w:rPr>
+        <w:t>Chilko</w:t>
+      </w:r>
+      <w:proofErr w:type="spellEnd"/>
+      <w:r>
+        <w:rPr>
+          <w:rFonts w:eastAsiaTheme="minorEastAsia"/>
+        </w:rPr>
+        <w:t>) because depleted CU</w:t>
       </w:r>
       <w:r>
         <w:rPr>
@@ -11465,8 +12240,16 @@
         <w:rPr>
           <w:rFonts w:eastAsiaTheme="minorEastAsia"/>
         </w:rPr>
-        <w:t>e.g. Bowron</w:t>
-      </w:r>
+        <w:t xml:space="preserve">e.g. </w:t>
+      </w:r>
+      <w:proofErr w:type="spellStart"/>
+      <w:r>
+        <w:rPr>
+          <w:rFonts w:eastAsiaTheme="minorEastAsia"/>
+        </w:rPr>
+        <w:t>Bowron</w:t>
+      </w:r>
+      <w:proofErr w:type="spellEnd"/>
       <w:r>
         <w:rPr>
           <w:rFonts w:eastAsiaTheme="minorEastAsia"/>
@@ -11507,14 +12290,7 @@
         <w:rPr>
           <w:rFonts w:eastAsiaTheme="minorEastAsia"/>
         </w:rPr>
-        <w:t xml:space="preserve">Median spawner abundance within </w:t>
-      </w:r>
-      <w:r>
-        <w:rPr>
-          <w:rFonts w:eastAsiaTheme="minorEastAsia"/>
-        </w:rPr>
-        <w:lastRenderedPageBreak/>
-        <w:t>CUs</w:t>
+        <w:t>Median spawner abundance within CUs</w:t>
       </w:r>
       <w:r>
         <w:rPr>
@@ -11558,7 +12334,7 @@
         <w:rPr>
           <w:rFonts w:eastAsiaTheme="minorEastAsia"/>
           <w:noProof/>
-          <w:lang w:val="en-US"/>
+          <w:lang w:eastAsia="en-CA"/>
         </w:rPr>
         <w:drawing>
           <wp:inline distT="0" distB="0" distL="0" distR="0" wp14:anchorId="15A81935" wp14:editId="42FA27A5">
@@ -11617,11 +12393,20 @@
           <w:lang w:eastAsia="en-CA"/>
         </w:rPr>
       </w:pPr>
+      <w:proofErr w:type="gramStart"/>
       <w:r>
         <w:t>Figure 6</w:t>
       </w:r>
       <w:r>
-        <w:t xml:space="preserve">. Distributions of CU-specific median spawner abundance (among 250 trials) across different levels of component variability (shading) and </w:t>
+        <w:t>.</w:t>
+      </w:r>
+      <w:proofErr w:type="gramEnd"/>
+      <w:r>
+        <w:t xml:space="preserve"> </w:t>
+      </w:r>
+      <w:proofErr w:type="gramStart"/>
+      <w:r>
+        <w:t xml:space="preserve">Distributions of CU-specific median spawner abundance (among 250 trials) across different levels of component variability (shading) and </w:t>
       </w:r>
       <w:r>
         <w:t>three</w:t>
@@ -11629,15 +12414,30 @@
       <w:r>
         <w:t xml:space="preserve"> productivity regimes for </w:t>
       </w:r>
-      <w:r>
-        <w:t>Bowron and Chilko</w:t>
-      </w:r>
-      <w:r>
-        <w:t xml:space="preserve"> CUs. The vertical dashed line represents each CU’s upper biological benchmark (</w:t>
+      <w:proofErr w:type="spellStart"/>
+      <w:r>
+        <w:t>Bowron</w:t>
+      </w:r>
+      <w:proofErr w:type="spellEnd"/>
+      <w:r>
+        <w:t xml:space="preserve"> and </w:t>
+      </w:r>
+      <w:proofErr w:type="spellStart"/>
+      <w:r>
+        <w:t>Chilko</w:t>
+      </w:r>
+      <w:proofErr w:type="spellEnd"/>
+      <w:r>
+        <w:t xml:space="preserve"> CUs.</w:t>
+      </w:r>
+      <w:proofErr w:type="gramEnd"/>
+      <w:r>
+        <w:t xml:space="preserve"> The vertical dashed line represents each CU’s upper biological benchmark (</w:t>
       </w:r>
       <w:r>
         <w:t>0.8*</w:t>
       </w:r>
+      <w:proofErr w:type="spellStart"/>
       <w:r>
         <w:t>S</w:t>
       </w:r>
@@ -11647,6 +12447,7 @@
         </w:rPr>
         <w:t>msy</w:t>
       </w:r>
+      <w:proofErr w:type="spellEnd"/>
       <w:r>
         <w:t>). Simulations included moderate synchrony among CUs (</w:t>
       </w:r>
@@ -11685,7 +12486,7 @@
       <w:r>
         <w:rPr>
           <w:noProof/>
-          <w:lang w:val="en-US"/>
+          <w:lang w:eastAsia="en-CA"/>
         </w:rPr>
         <w:drawing>
           <wp:inline distT="0" distB="0" distL="0" distR="0" wp14:anchorId="25F0B439" wp14:editId="7589A9DF">
@@ -11742,7 +12543,31 @@
         <w:t>Figure S2</w:t>
       </w:r>
       <w:r>
-        <w:t>. Distributions of CU-specific median spawner abundance (among 250 trials) across different levels of synchrony (shading) and two productivity regimes for Chilko (top) and Cultus (bottom) CUs. The vertical dashed line represents each CU’s upper biological benchmark (S</w:t>
+        <w:t xml:space="preserve">. Distributions of CU-specific median spawner abundance (among 250 trials) across different levels of synchrony (shading) and two productivity regimes for </w:t>
+      </w:r>
+      <w:proofErr w:type="spellStart"/>
+      <w:r>
+        <w:t>Chilko</w:t>
+      </w:r>
+      <w:proofErr w:type="spellEnd"/>
+      <w:r>
+        <w:t xml:space="preserve"> (top) and </w:t>
+      </w:r>
+      <w:proofErr w:type="spellStart"/>
+      <w:r>
+        <w:t>Cultus</w:t>
+      </w:r>
+      <w:proofErr w:type="spellEnd"/>
+      <w:r>
+        <w:t xml:space="preserve"> (bottom) CUs. The </w:t>
+      </w:r>
+      <w:r>
+        <w:lastRenderedPageBreak/>
+        <w:t>vertical dashed line represents each CU’s upper biological benchmark (</w:t>
+      </w:r>
+      <w:proofErr w:type="spellStart"/>
+      <w:r>
+        <w:t>S</w:t>
       </w:r>
       <w:r>
         <w:rPr>
@@ -11750,6 +12575,7 @@
         </w:rPr>
         <w:t>msy</w:t>
       </w:r>
+      <w:proofErr w:type="spellEnd"/>
       <w:r>
         <w:t>). Simulations included moderate synchrony among CUs (</w:t>
       </w:r>
@@ -11796,7 +12622,15 @@
         <w:ind w:firstLine="720"/>
       </w:pPr>
       <w:r>
-        <w:t>We present evidence that aggregate variability in recruit abundance within the Fraser River sockeye salmon metapopulation has increased in recent years due to increases in the mean variability of component stocks (CV</w:t>
+        <w:t xml:space="preserve">We present evidence that aggregate variability in recruit abundance within the Fraser River sockeye salmon </w:t>
+      </w:r>
+      <w:proofErr w:type="spellStart"/>
+      <w:r>
+        <w:t>metapopulation</w:t>
+      </w:r>
+      <w:proofErr w:type="spellEnd"/>
+      <w:r>
+        <w:t xml:space="preserve"> has increased in recent years due to increases in the mean variability of component stocks (CV</w:t>
       </w:r>
       <w:r>
         <w:rPr>
@@ -11908,7 +12742,15 @@
         <w:t xml:space="preserve">contributions to </w:t>
       </w:r>
       <w:r>
-        <w:t xml:space="preserve">the aggregate are minimal and there are no major hydroelectric features on the Fraser River mainstem (REFs). Increases in synchrony do, however, coincide with a period where marine survival is considered broadly unfavourable (Peterman and Dorner 2012; Thomson paper; Beamish paper). Given that freshwater survival has generally remained high (REF), synchronous declines in abundance may suggests that marine mortality has become more variable </w:t>
+        <w:t xml:space="preserve">the aggregate are minimal and there are no major hydroelectric features on the Fraser River </w:t>
+      </w:r>
+      <w:proofErr w:type="spellStart"/>
+      <w:r>
+        <w:t>mainstem</w:t>
+      </w:r>
+      <w:proofErr w:type="spellEnd"/>
+      <w:r>
+        <w:t xml:space="preserve"> (REFs). Increases in synchrony do, however, coincide with a period where marine survival is considered broadly unfavourable (Peterman and Dorner 2012; Thomson paper; Beamish paper). Given that freshwater survival has generally remained high (REF), synchronous declines in abundance may suggests that marine mortality has become more variable </w:t>
       </w:r>
       <w:r>
         <w:t xml:space="preserve">and relatively more important in regulating recruitment. </w:t>
@@ -12023,8 +12865,17 @@
     </w:p>
     <w:p>
       <w:r>
+        <w:lastRenderedPageBreak/>
         <w:tab/>
-        <w:t xml:space="preserve">Conversely, under pessimistic productivity scenarios increases in aggregate variability, particularly those driven by greater covariance among CUs, had strong negative impacts </w:t>
+        <w:t xml:space="preserve">Conversely, under pessimistic productivity scenarios increases in aggregate variability, particularly those driven by greater covariance among </w:t>
+      </w:r>
+      <w:proofErr w:type="gramStart"/>
+      <w:r>
+        <w:t>CUs,</w:t>
+      </w:r>
+      <w:proofErr w:type="gramEnd"/>
+      <w:r>
+        <w:t xml:space="preserve"> had strong negative impacts </w:t>
       </w:r>
       <w:r>
         <w:t>on</w:t>
@@ -12058,8 +12909,6 @@
         </w:rPr>
         <w:t xml:space="preserve"> were low. Such interactions suggest that the impacts of either declines in productivity or weakening portfolio effects will be strongly moderated by the other.</w:t>
       </w:r>
-      <w:bookmarkStart w:id="14" w:name="_GoBack"/>
-      <w:bookmarkEnd w:id="14"/>
     </w:p>
     <w:p/>
     <w:p>
@@ -12072,7 +12921,6 @@
         </w:rPr>
       </w:pPr>
       <w:r>
-        <w:lastRenderedPageBreak/>
         <w:fldChar w:fldCharType="begin"/>
       </w:r>
       <w:r>
@@ -12706,6 +13554,7 @@
         <w:rPr>
           <w:noProof/>
         </w:rPr>
+        <w:lastRenderedPageBreak/>
         <w:t>Macdonald, J.S. (2000) Mortality during the migration of Fraser River sockeye salmon (</w:t>
       </w:r>
       <w:r>
@@ -12852,7 +13701,6 @@
         <w:rPr>
           <w:noProof/>
         </w:rPr>
-        <w:lastRenderedPageBreak/>
         <w:t>Peterman, Randall M. &amp; Dorner, B. (2012) A widespread decrease in productivity of Sockeye Salmon (</w:t>
       </w:r>
       <w:r>
@@ -13204,7 +14052,7 @@
 </file>
 
 <file path=word/comments.xml><?xml version="1.0" encoding="utf-8"?>
-<w:comments xmlns:wpc="http://schemas.microsoft.com/office/word/2010/wordprocessingCanvas" xmlns:mo="http://schemas.microsoft.com/office/mac/office/2008/main" xmlns:mc="http://schemas.openxmlformats.org/markup-compatibility/2006" xmlns:mv="urn:schemas-microsoft-com:mac:vml" xmlns:o="urn:schemas-microsoft-com:office:office" xmlns:r="http://schemas.openxmlformats.org/officeDocument/2006/relationships" xmlns:m="http://schemas.openxmlformats.org/officeDocument/2006/math" xmlns:v="urn:schemas-microsoft-com:vml" xmlns:wp14="http://schemas.microsoft.com/office/word/2010/wordprocessingDrawing" xmlns:wp="http://schemas.openxmlformats.org/drawingml/2006/wordprocessingDrawing" xmlns:w10="urn:schemas-microsoft-com:office:word" xmlns:w="http://schemas.openxmlformats.org/wordprocessingml/2006/main" xmlns:w14="http://schemas.microsoft.com/office/word/2010/wordml" xmlns:wpg="http://schemas.microsoft.com/office/word/2010/wordprocessingGroup" xmlns:wpi="http://schemas.microsoft.com/office/word/2010/wordprocessingInk" xmlns:wne="http://schemas.microsoft.com/office/word/2006/wordml" xmlns:wps="http://schemas.microsoft.com/office/word/2010/wordprocessingShape" mc:Ignorable="w14 wp14">
+<w:comments xmlns:wpc="http://schemas.microsoft.com/office/word/2010/wordprocessingCanvas" xmlns:mc="http://schemas.openxmlformats.org/markup-compatibility/2006" xmlns:o="urn:schemas-microsoft-com:office:office" xmlns:r="http://schemas.openxmlformats.org/officeDocument/2006/relationships" xmlns:m="http://schemas.openxmlformats.org/officeDocument/2006/math" xmlns:v="urn:schemas-microsoft-com:vml" xmlns:wp14="http://schemas.microsoft.com/office/word/2010/wordprocessingDrawing" xmlns:wp="http://schemas.openxmlformats.org/drawingml/2006/wordprocessingDrawing" xmlns:w10="urn:schemas-microsoft-com:office:word" xmlns:w="http://schemas.openxmlformats.org/wordprocessingml/2006/main" xmlns:w14="http://schemas.microsoft.com/office/word/2010/wordml" xmlns:wpg="http://schemas.microsoft.com/office/word/2010/wordprocessingGroup" xmlns:wpi="http://schemas.microsoft.com/office/word/2010/wordprocessingInk" xmlns:wne="http://schemas.microsoft.com/office/word/2006/wordml" xmlns:wps="http://schemas.microsoft.com/office/word/2010/wordprocessingShape" mc:Ignorable="w14 wp14">
   <w:comment w:id="0" w:author="DFO-MPO" w:date="2018-10-12T11:58:00Z" w:initials="D">
     <w:p>
       <w:pPr>
@@ -13270,25 +14118,6 @@
       </w:r>
     </w:p>
   </w:comment>
-  <w:comment w:id="3" w:author="DFO-MPO" w:date="2018-10-11T09:05:00Z" w:initials="D">
-    <w:p>
-      <w:pPr>
-        <w:pStyle w:val="CommentText"/>
-      </w:pPr>
-      <w:r>
-        <w:rPr>
-          <w:rStyle w:val="CommentReference"/>
-        </w:rPr>
-        <w:annotationRef/>
-      </w:r>
-      <w:r>
-        <w:rPr>
-          <w:rStyle w:val="CommentReference"/>
-        </w:rPr>
-        <w:t>Think this warrants a full section as a supplement?</w:t>
-      </w:r>
-    </w:p>
-  </w:comment>
   <w:comment w:id="4" w:author="DFO-MPO" w:date="2018-10-11T13:20:00Z" w:initials="D">
     <w:p>
       <w:pPr>
@@ -13342,7 +14171,15 @@
         <w:annotationRef/>
       </w:r>
       <w:r>
-        <w:t>Is this the best way to approach this discrepancy? Alternatively I could just show a boxplot with temporal means of synchrony and CVc for the observed period and each treatment level.</w:t>
+        <w:t xml:space="preserve">Is this the best way to approach this discrepancy? Alternatively I could just show a boxplot with temporal means of synchrony and </w:t>
+      </w:r>
+      <w:proofErr w:type="spellStart"/>
+      <w:r>
+        <w:t>CVc</w:t>
+      </w:r>
+      <w:proofErr w:type="spellEnd"/>
+      <w:r>
+        <w:t xml:space="preserve"> for the observed period and each treatment level.</w:t>
       </w:r>
     </w:p>
   </w:comment>
@@ -13358,7 +14195,15 @@
         <w:annotationRef/>
       </w:r>
       <w:r>
-        <w:t>Is this helpful as a supp. figure? If so I can add one for CVc as well.</w:t>
+        <w:t xml:space="preserve">Is this helpful as a supp. figure? If so I can add one for </w:t>
+      </w:r>
+      <w:proofErr w:type="spellStart"/>
+      <w:r>
+        <w:t>CVc</w:t>
+      </w:r>
+      <w:proofErr w:type="spellEnd"/>
+      <w:r>
+        <w:t xml:space="preserve"> as well.</w:t>
       </w:r>
     </w:p>
   </w:comment>
@@ -13446,7 +14291,7 @@
 </file>
 
 <file path=word/numbering.xml><?xml version="1.0" encoding="utf-8"?>
-<w:numbering xmlns:wpc="http://schemas.microsoft.com/office/word/2010/wordprocessingCanvas" xmlns:mo="http://schemas.microsoft.com/office/mac/office/2008/main" xmlns:mc="http://schemas.openxmlformats.org/markup-compatibility/2006" xmlns:mv="urn:schemas-microsoft-com:mac:vml" xmlns:o="urn:schemas-microsoft-com:office:office" xmlns:r="http://schemas.openxmlformats.org/officeDocument/2006/relationships" xmlns:m="http://schemas.openxmlformats.org/officeDocument/2006/math" xmlns:v="urn:schemas-microsoft-com:vml" xmlns:wp14="http://schemas.microsoft.com/office/word/2010/wordprocessingDrawing" xmlns:wp="http://schemas.openxmlformats.org/drawingml/2006/wordprocessingDrawing" xmlns:w10="urn:schemas-microsoft-com:office:word" xmlns:w="http://schemas.openxmlformats.org/wordprocessingml/2006/main" xmlns:w14="http://schemas.microsoft.com/office/word/2010/wordml" xmlns:wpg="http://schemas.microsoft.com/office/word/2010/wordprocessingGroup" xmlns:wpi="http://schemas.microsoft.com/office/word/2010/wordprocessingInk" xmlns:wne="http://schemas.microsoft.com/office/word/2006/wordml" xmlns:wps="http://schemas.microsoft.com/office/word/2010/wordprocessingShape" mc:Ignorable="w14 wp14">
+<w:numbering xmlns:wpc="http://schemas.microsoft.com/office/word/2010/wordprocessingCanvas" xmlns:mc="http://schemas.openxmlformats.org/markup-compatibility/2006" xmlns:o="urn:schemas-microsoft-com:office:office" xmlns:r="http://schemas.openxmlformats.org/officeDocument/2006/relationships" xmlns:m="http://schemas.openxmlformats.org/officeDocument/2006/math" xmlns:v="urn:schemas-microsoft-com:vml" xmlns:wp14="http://schemas.microsoft.com/office/word/2010/wordprocessingDrawing" xmlns:wp="http://schemas.openxmlformats.org/drawingml/2006/wordprocessingDrawing" xmlns:w10="urn:schemas-microsoft-com:office:word" xmlns:w="http://schemas.openxmlformats.org/wordprocessingml/2006/main" xmlns:w14="http://schemas.microsoft.com/office/word/2010/wordml" xmlns:wpg="http://schemas.microsoft.com/office/word/2010/wordprocessingGroup" xmlns:wpi="http://schemas.microsoft.com/office/word/2010/wordprocessingInk" xmlns:wne="http://schemas.microsoft.com/office/word/2006/wordml" xmlns:wps="http://schemas.microsoft.com/office/word/2010/wordprocessingShape" mc:Ignorable="w14 wp14">
   <w:abstractNum w:abstractNumId="0">
     <w:nsid w:val="05CD3677"/>
     <w:multiLevelType w:val="hybridMultilevel"/>
@@ -14852,7 +15697,7 @@
       </w:pPr>
     </w:pPrDefault>
   </w:docDefaults>
-  <w:latentStyles w:defLockedState="0" w:defUIPriority="99" w:defSemiHidden="1" w:defUnhideWhenUsed="1" w:defQFormat="0" w:count="276">
+  <w:latentStyles w:defLockedState="0" w:defUIPriority="99" w:defSemiHidden="1" w:defUnhideWhenUsed="1" w:defQFormat="0" w:count="267">
     <w:lsdException w:name="Normal" w:semiHidden="0" w:uiPriority="0" w:unhideWhenUsed="0" w:qFormat="1"/>
     <w:lsdException w:name="heading 1" w:semiHidden="0" w:uiPriority="9" w:unhideWhenUsed="0" w:qFormat="1"/>
     <w:lsdException w:name="heading 2" w:uiPriority="9" w:qFormat="1"/>
@@ -15174,7 +16019,6 @@
       <w:spacing w:after="0" w:line="240" w:lineRule="auto"/>
     </w:pPr>
     <w:tblPr>
-      <w:tblInd w:w="0" w:type="dxa"/>
       <w:tblBorders>
         <w:top w:val="single" w:sz="4" w:space="0" w:color="auto"/>
         <w:left w:val="single" w:sz="4" w:space="0" w:color="auto"/>
@@ -15183,19 +16027,13 @@
         <w:insideH w:val="single" w:sz="4" w:space="0" w:color="auto"/>
         <w:insideV w:val="single" w:sz="4" w:space="0" w:color="auto"/>
       </w:tblBorders>
-      <w:tblCellMar>
-        <w:top w:w="0" w:type="dxa"/>
-        <w:left w:w="108" w:type="dxa"/>
-        <w:bottom w:w="0" w:type="dxa"/>
-        <w:right w:w="108" w:type="dxa"/>
-      </w:tblCellMar>
     </w:tblPr>
   </w:style>
 </w:styles>
 </file>
 
 <file path=word/stylesWithEffects.xml><?xml version="1.0" encoding="utf-8"?>
-<w:styles xmlns:wpc="http://schemas.microsoft.com/office/word/2010/wordprocessingCanvas" xmlns:mo="http://schemas.microsoft.com/office/mac/office/2008/main" xmlns:mc="http://schemas.openxmlformats.org/markup-compatibility/2006" xmlns:mv="urn:schemas-microsoft-com:mac:vml" xmlns:o="urn:schemas-microsoft-com:office:office" xmlns:r="http://schemas.openxmlformats.org/officeDocument/2006/relationships" xmlns:m="http://schemas.openxmlformats.org/officeDocument/2006/math" xmlns:v="urn:schemas-microsoft-com:vml" xmlns:wp14="http://schemas.microsoft.com/office/word/2010/wordprocessingDrawing" xmlns:wp="http://schemas.openxmlformats.org/drawingml/2006/wordprocessingDrawing" xmlns:w10="urn:schemas-microsoft-com:office:word" xmlns:w="http://schemas.openxmlformats.org/wordprocessingml/2006/main" xmlns:w14="http://schemas.microsoft.com/office/word/2010/wordml" xmlns:wpg="http://schemas.microsoft.com/office/word/2010/wordprocessingGroup" xmlns:wpi="http://schemas.microsoft.com/office/word/2010/wordprocessingInk" xmlns:wne="http://schemas.microsoft.com/office/word/2006/wordml" xmlns:wps="http://schemas.microsoft.com/office/word/2010/wordprocessingShape" mc:Ignorable="w14 wp14">
+<w:styles xmlns:wpc="http://schemas.microsoft.com/office/word/2010/wordprocessingCanvas" xmlns:mc="http://schemas.openxmlformats.org/markup-compatibility/2006" xmlns:o="urn:schemas-microsoft-com:office:office" xmlns:r="http://schemas.openxmlformats.org/officeDocument/2006/relationships" xmlns:m="http://schemas.openxmlformats.org/officeDocument/2006/math" xmlns:v="urn:schemas-microsoft-com:vml" xmlns:wp14="http://schemas.microsoft.com/office/word/2010/wordprocessingDrawing" xmlns:wp="http://schemas.openxmlformats.org/drawingml/2006/wordprocessingDrawing" xmlns:w10="urn:schemas-microsoft-com:office:word" xmlns:w="http://schemas.openxmlformats.org/wordprocessingml/2006/main" xmlns:w14="http://schemas.microsoft.com/office/word/2010/wordml" xmlns:wpg="http://schemas.microsoft.com/office/word/2010/wordprocessingGroup" xmlns:wpi="http://schemas.microsoft.com/office/word/2010/wordprocessingInk" xmlns:wne="http://schemas.microsoft.com/office/word/2006/wordml" xmlns:wps="http://schemas.microsoft.com/office/word/2010/wordprocessingShape" mc:Ignorable="w14 wp14">
   <w:docDefaults>
     <w:rPrDefault>
       <w:rPr>
@@ -15211,7 +16049,7 @@
       </w:pPr>
     </w:pPrDefault>
   </w:docDefaults>
-  <w:latentStyles w:defLockedState="0" w:defUIPriority="99" w:defSemiHidden="1" w:defUnhideWhenUsed="1" w:defQFormat="0" w:count="276">
+  <w:latentStyles w:defLockedState="0" w:defUIPriority="99" w:defSemiHidden="1" w:defUnhideWhenUsed="1" w:defQFormat="0" w:count="267">
     <w:lsdException w:name="Normal" w:semiHidden="0" w:uiPriority="0" w:unhideWhenUsed="0" w:qFormat="1"/>
     <w:lsdException w:name="heading 1" w:semiHidden="0" w:uiPriority="9" w:unhideWhenUsed="0" w:qFormat="1"/>
     <w:lsdException w:name="heading 2" w:uiPriority="9" w:qFormat="1"/>
@@ -15533,7 +16371,6 @@
       <w:spacing w:after="0" w:line="240" w:lineRule="auto"/>
     </w:pPr>
     <w:tblPr>
-      <w:tblInd w:w="0" w:type="dxa"/>
       <w:tblBorders>
         <w:top w:val="single" w:sz="4" w:space="0" w:color="auto"/>
         <w:left w:val="single" w:sz="4" w:space="0" w:color="auto"/>
@@ -15542,12 +16379,6 @@
         <w:insideH w:val="single" w:sz="4" w:space="0" w:color="auto"/>
         <w:insideV w:val="single" w:sz="4" w:space="0" w:color="auto"/>
       </w:tblBorders>
-      <w:tblCellMar>
-        <w:top w:w="0" w:type="dxa"/>
-        <w:left w:w="108" w:type="dxa"/>
-        <w:bottom w:w="0" w:type="dxa"/>
-        <w:right w:w="108" w:type="dxa"/>
-      </w:tblCellMar>
     </w:tblPr>
   </w:style>
 </w:styles>
@@ -15843,7 +16674,7 @@
 </file>
 
 <file path=customXml/itemProps1.xml><?xml version="1.0" encoding="utf-8"?>
-<ds:datastoreItem xmlns:ds="http://schemas.openxmlformats.org/officeDocument/2006/customXml" ds:itemID="{CF54B8CD-5B1F-534B-A023-021252E8F24B}">
+<ds:datastoreItem xmlns:ds="http://schemas.openxmlformats.org/officeDocument/2006/customXml" ds:itemID="{FA7C2190-9468-4772-B5D0-3CC9C25CD06B}">
   <ds:schemaRefs>
     <ds:schemaRef ds:uri="http://schemas.openxmlformats.org/officeDocument/2006/bibliography"/>
   </ds:schemaRefs>

</xml_diff>